<commit_message>
vault backup: 2024-01-18 17:03:00
</commit_message>
<xml_diff>
--- a/Economics/Macroeconomics/Year 2 Final Exam.docx
+++ b/Economics/Macroeconomics/Year 2 Final Exam.docx
@@ -96,8 +96,13 @@
         </w:numPr>
       </w:pPr>
       <w:r>
-        <w:t>Blanchard IS-LM-PC with anchored expectations and endogenous money</w:t>
-      </w:r>
+        <w:t xml:space="preserve">Blanchard IS-LM-PC with anchored expectations and endogenous </w:t>
+      </w:r>
+      <w:proofErr w:type="gramStart"/>
+      <w:r>
+        <w:t>money</w:t>
+      </w:r>
+      <w:proofErr w:type="gramEnd"/>
     </w:p>
     <w:p>
       <w:pPr>
@@ -216,13 +221,19 @@
           <w:numId w:val="1"/>
         </w:numPr>
       </w:pPr>
+      <w:r>
+        <w:t>The anti-Blanchard model assumes that workers and firms will work to combat inflation, however that may not fit neatly with the behavioural equations which are supposed to govern their behaviour.</w:t>
+      </w:r>
     </w:p>
     <w:p>
       <w:r>
         <w:t xml:space="preserve">The Simple Classical Model (SCM) of the economy takes the position of monetary neutrality, which means that monetary policy has no impact on the </w:t>
       </w:r>
       <w:r>
-        <w:t>output level in an economy; instead, output is determined by the labour market.</w:t>
+        <w:t>output level in an economy</w:t>
+      </w:r>
+      <w:r>
+        <w:t>. Instead, monetary policy only impacts the price level in an economy.</w:t>
       </w:r>
     </w:p>
     <w:p>
@@ -235,10 +246,10 @@
         </w:rPr>
         <w:lastRenderedPageBreak/>
         <w:drawing>
-          <wp:inline distT="0" distB="0" distL="0" distR="0" wp14:anchorId="140F04EB" wp14:editId="036F41BE">
-            <wp:extent cx="3684028" cy="3077097"/>
-            <wp:effectExtent l="0" t="0" r="0" b="9525"/>
-            <wp:docPr id="281940289" name="Picture 1"/>
+          <wp:inline distT="0" distB="0" distL="0" distR="0" wp14:anchorId="315D60C3" wp14:editId="0CCDFED6">
+            <wp:extent cx="4724400" cy="3652433"/>
+            <wp:effectExtent l="0" t="0" r="0" b="5715"/>
+            <wp:docPr id="1162555707" name="Picture 1"/>
             <wp:cNvGraphicFramePr>
               <a:graphicFrameLocks xmlns:a="http://schemas.openxmlformats.org/drawingml/2006/main" noChangeAspect="1"/>
             </wp:cNvGraphicFramePr>
@@ -246,11 +257,11 @@
               <a:graphicData uri="http://schemas.openxmlformats.org/drawingml/2006/picture">
                 <pic:pic xmlns:pic="http://schemas.openxmlformats.org/drawingml/2006/picture">
                   <pic:nvPicPr>
-                    <pic:cNvPr id="281940289" name=""/>
+                    <pic:cNvPr id="1162555707" name=""/>
                     <pic:cNvPicPr/>
                   </pic:nvPicPr>
                   <pic:blipFill>
-                    <a:blip r:embed="rId5"/>
+                    <a:blip r:embed="rId6"/>
                     <a:stretch>
                       <a:fillRect/>
                     </a:stretch>
@@ -258,7 +269,7 @@
                   <pic:spPr>
                     <a:xfrm>
                       <a:off x="0" y="0"/>
-                      <a:ext cx="3698818" cy="3089450"/>
+                      <a:ext cx="4729034" cy="3656016"/>
                     </a:xfrm>
                     <a:prstGeom prst="rect">
                       <a:avLst/>
@@ -288,8 +299,19 @@
       </w:r>
     </w:p>
     <w:p>
-      <w:r>
-        <w:t xml:space="preserve">In figure 1, we find that the equilibrium between </w:t>
+      <w:pPr>
+        <w:rPr>
+          <w:rFonts w:eastAsiaTheme="minorEastAsia"/>
+        </w:rPr>
+      </w:pPr>
+      <w:r>
+        <w:t>In figure 1</w:t>
+      </w:r>
+      <w:r>
+        <w:t>.1</w:t>
+      </w:r>
+      <w:r>
+        <w:t xml:space="preserve">, we find that the equilibrium between </w:t>
       </w:r>
       <w:r>
         <w:t xml:space="preserve">labour supply, </w:t>
@@ -338,7 +360,13 @@
         <w:t>N*</w:t>
       </w:r>
       <w:r>
-        <w:t xml:space="preserve">. The equilibrium between N* and our production function </w:t>
+        <w:t xml:space="preserve">. </w:t>
+      </w:r>
+      <w:r>
+        <w:t>In figure 1.2, t</w:t>
+      </w:r>
+      <w:r>
+        <w:t xml:space="preserve">he equilibrium between N* and our production function </w:t>
       </w:r>
       <m:oMath>
         <m:r>
@@ -404,7 +432,19 @@
         <w:rPr>
           <w:rFonts w:eastAsiaTheme="minorEastAsia"/>
         </w:rPr>
-        <w:t xml:space="preserve"> determines </w:t>
+        <w:t xml:space="preserve"> determines</w:t>
+      </w:r>
+      <w:r>
+        <w:rPr>
+          <w:rFonts w:eastAsiaTheme="minorEastAsia"/>
+        </w:rPr>
+        <w:t xml:space="preserve"> current output</w:t>
+      </w:r>
+      <w:r>
+        <w:rPr>
+          <w:rFonts w:eastAsiaTheme="minorEastAsia"/>
+        </w:rPr>
+        <w:t xml:space="preserve"> </w:t>
       </w:r>
       <m:oMath>
         <m:acc>
@@ -438,208 +478,39 @@
           <w:rPr>
             <w:rFonts w:ascii="Cambria Math" w:eastAsiaTheme="minorEastAsia" w:hAnsi="Cambria Math"/>
           </w:rPr>
-          <m:t>K=1</m:t>
+          <m:t>A=</m:t>
         </m:r>
-      </m:oMath>
-      <w:r>
-        <w:rPr>
-          <w:rFonts w:eastAsiaTheme="minorEastAsia"/>
-        </w:rPr>
-        <w:t>.</w:t>
-      </w:r>
-      <w:r>
-        <w:rPr>
-          <w:rFonts w:eastAsiaTheme="minorEastAsia"/>
-        </w:rPr>
-        <w:t xml:space="preserve"> </w:t>
-      </w:r>
-      <w:r>
-        <w:rPr>
-          <w:rFonts w:eastAsiaTheme="minorEastAsia"/>
-        </w:rPr>
-        <w:t xml:space="preserve">Consequently, as </w:t>
-      </w:r>
-      <w:r>
-        <w:rPr>
-          <w:rFonts w:eastAsiaTheme="minorEastAsia"/>
-        </w:rPr>
-        <w:t>output in the economy is</w:t>
-      </w:r>
-      <w:r>
-        <w:rPr>
-          <w:rFonts w:eastAsiaTheme="minorEastAsia"/>
-          <w:i/>
-          <w:iCs/>
-        </w:rPr>
-        <w:t xml:space="preserve"> only</w:t>
-      </w:r>
-      <w:r>
-        <w:rPr>
-          <w:rFonts w:eastAsiaTheme="minorEastAsia"/>
-        </w:rPr>
-        <w:t xml:space="preserve"> determined by labour supply and demand, and the SCM equations for labour supply and demand </w:t>
-      </w:r>
-      <w:r>
-        <w:rPr>
-          <w:rFonts w:eastAsiaTheme="minorEastAsia"/>
-        </w:rPr>
-        <w:t xml:space="preserve">don’t include any reference to money supply or interest rates, neither can have an effect on output; the equation for labour supply is </w:t>
-      </w:r>
-      <m:oMath>
-        <m:f>
-          <m:fPr>
-            <m:ctrlPr>
-              <w:rPr>
-                <w:rFonts w:ascii="Cambria Math" w:eastAsiaTheme="minorEastAsia" w:hAnsi="Cambria Math"/>
-                <w:i/>
-              </w:rPr>
-            </m:ctrlPr>
-          </m:fPr>
-          <m:num>
-            <m:r>
-              <w:rPr>
-                <w:rFonts w:ascii="Cambria Math" w:eastAsiaTheme="minorEastAsia" w:hAnsi="Cambria Math"/>
-              </w:rPr>
-              <m:t>W</m:t>
-            </m:r>
-          </m:num>
-          <m:den>
-            <m:r>
-              <w:rPr>
-                <w:rFonts w:ascii="Cambria Math" w:eastAsiaTheme="minorEastAsia" w:hAnsi="Cambria Math"/>
-              </w:rPr>
-              <m:t>P</m:t>
-            </m:r>
-          </m:den>
-        </m:f>
         <m:r>
           <w:rPr>
             <w:rFonts w:ascii="Cambria Math" w:eastAsiaTheme="minorEastAsia" w:hAnsi="Cambria Math"/>
           </w:rPr>
-          <m:t>=</m:t>
+          <m:t>K=1</m:t>
         </m:r>
-        <m:sSup>
-          <m:sSupPr>
-            <m:ctrlPr>
-              <w:rPr>
-                <w:rFonts w:ascii="Cambria Math" w:eastAsiaTheme="minorEastAsia" w:hAnsi="Cambria Math"/>
-                <w:i/>
-              </w:rPr>
-            </m:ctrlPr>
-          </m:sSupPr>
-          <m:e>
-            <m:r>
-              <w:rPr>
-                <w:rFonts w:ascii="Cambria Math" w:eastAsiaTheme="minorEastAsia" w:hAnsi="Cambria Math"/>
-              </w:rPr>
-              <m:t>N</m:t>
-            </m:r>
-          </m:e>
-          <m:sup>
-            <m:r>
-              <w:rPr>
-                <w:rFonts w:ascii="Cambria Math" w:eastAsiaTheme="minorEastAsia" w:hAnsi="Cambria Math"/>
-              </w:rPr>
-              <m:t>γ-1</m:t>
-            </m:r>
-          </m:sup>
-        </m:sSup>
       </m:oMath>
       <w:r>
         <w:rPr>
           <w:rFonts w:eastAsiaTheme="minorEastAsia"/>
         </w:rPr>
-        <w:t xml:space="preserve"> and the equation for labour demand is </w:t>
-      </w:r>
-      <m:oMath>
-        <m:f>
-          <m:fPr>
-            <m:ctrlPr>
-              <w:rPr>
-                <w:rFonts w:ascii="Cambria Math" w:eastAsiaTheme="minorEastAsia" w:hAnsi="Cambria Math"/>
-                <w:i/>
-              </w:rPr>
-            </m:ctrlPr>
-          </m:fPr>
-          <m:num>
-            <m:r>
-              <w:rPr>
-                <w:rFonts w:ascii="Cambria Math" w:eastAsiaTheme="minorEastAsia" w:hAnsi="Cambria Math"/>
-              </w:rPr>
-              <m:t>W</m:t>
-            </m:r>
-          </m:num>
-          <m:den>
-            <m:r>
-              <w:rPr>
-                <w:rFonts w:ascii="Cambria Math" w:eastAsiaTheme="minorEastAsia" w:hAnsi="Cambria Math"/>
-              </w:rPr>
-              <m:t>P</m:t>
-            </m:r>
-          </m:den>
-        </m:f>
-        <m:r>
-          <w:rPr>
-            <w:rFonts w:ascii="Cambria Math" w:eastAsiaTheme="minorEastAsia" w:hAnsi="Cambria Math"/>
-          </w:rPr>
-          <m:t>=</m:t>
-        </m:r>
-        <m:d>
-          <m:dPr>
-            <m:ctrlPr>
-              <w:rPr>
-                <w:rFonts w:ascii="Cambria Math" w:eastAsiaTheme="minorEastAsia" w:hAnsi="Cambria Math"/>
-                <w:i/>
-              </w:rPr>
-            </m:ctrlPr>
-          </m:dPr>
-          <m:e>
-            <m:r>
-              <w:rPr>
-                <w:rFonts w:ascii="Cambria Math" w:eastAsiaTheme="minorEastAsia" w:hAnsi="Cambria Math"/>
-              </w:rPr>
-              <m:t>1-α</m:t>
-            </m:r>
-          </m:e>
-        </m:d>
-        <m:r>
-          <w:rPr>
-            <w:rFonts w:ascii="Cambria Math" w:eastAsiaTheme="minorEastAsia" w:hAnsi="Cambria Math"/>
-          </w:rPr>
-          <m:t>A</m:t>
-        </m:r>
-        <m:sSup>
-          <m:sSupPr>
-            <m:ctrlPr>
-              <w:rPr>
-                <w:rFonts w:ascii="Cambria Math" w:eastAsiaTheme="minorEastAsia" w:hAnsi="Cambria Math"/>
-                <w:i/>
-              </w:rPr>
-            </m:ctrlPr>
-          </m:sSupPr>
-          <m:e>
-            <m:r>
-              <w:rPr>
-                <w:rFonts w:ascii="Cambria Math" w:eastAsiaTheme="minorEastAsia" w:hAnsi="Cambria Math"/>
-              </w:rPr>
-              <m:t>N</m:t>
-            </m:r>
-          </m:e>
-          <m:sup>
-            <m:r>
-              <w:rPr>
-                <w:rFonts w:ascii="Cambria Math" w:eastAsiaTheme="minorEastAsia" w:hAnsi="Cambria Math"/>
-              </w:rPr>
-              <m:t>-α</m:t>
-            </m:r>
-          </m:sup>
-        </m:sSup>
-      </m:oMath>
-      <w:r>
-        <w:rPr>
-          <w:rFonts w:eastAsiaTheme="minorEastAsia"/>
-        </w:rPr>
-        <w:t xml:space="preserve">. Instead, monetary shocks only have an impact on aggregate demand, </w:t>
+        <w:t>.</w:t>
+      </w:r>
+    </w:p>
+    <w:p>
+      <w:pPr>
+        <w:rPr>
+          <w:rFonts w:eastAsiaTheme="minorEastAsia"/>
+        </w:rPr>
+      </w:pPr>
+      <w:r>
+        <w:rPr>
+          <w:rFonts w:eastAsiaTheme="minorEastAsia"/>
+        </w:rPr>
+        <w:t>O</w:t>
+      </w:r>
+      <w:r>
+        <w:rPr>
+          <w:rFonts w:eastAsiaTheme="minorEastAsia"/>
+        </w:rPr>
+        <w:t>utput in the economy is</w:t>
       </w:r>
       <w:r>
         <w:rPr>
@@ -647,40 +518,102 @@
           <w:i/>
           <w:iCs/>
         </w:rPr>
-        <w:t>AD</w:t>
-      </w:r>
-      <w:r>
-        <w:rPr>
-          <w:rFonts w:eastAsiaTheme="minorEastAsia"/>
-        </w:rPr>
-        <w:t>,</w:t>
-      </w:r>
-      <w:r>
-        <w:rPr>
-          <w:rFonts w:eastAsiaTheme="minorEastAsia"/>
-        </w:rPr>
-        <w:t xml:space="preserve"> since in the SCM, </w:t>
-      </w:r>
-      <w:r>
-        <w:rPr>
-          <w:rFonts w:eastAsiaTheme="minorEastAsia"/>
-          <w:i/>
-          <w:iCs/>
-        </w:rPr>
-        <w:t>AD</w:t>
-      </w:r>
-      <w:r>
-        <w:rPr>
-          <w:rFonts w:eastAsiaTheme="minorEastAsia"/>
-        </w:rPr>
-        <w:t xml:space="preserve"> is the line where </w:t>
+        <w:t xml:space="preserve"> </w:t>
+      </w:r>
+      <w:r>
+        <w:rPr>
+          <w:rFonts w:eastAsiaTheme="minorEastAsia"/>
+        </w:rPr>
+        <w:t xml:space="preserve">determined by labour supply and demand, </w:t>
+      </w:r>
+      <w:r>
+        <w:rPr>
+          <w:rFonts w:eastAsiaTheme="minorEastAsia"/>
+        </w:rPr>
+        <w:t xml:space="preserve">which, in the SCM, have no relationship with the money supply </w:t>
+      </w:r>
+      <w:r>
+        <w:rPr>
+          <w:rFonts w:eastAsiaTheme="minorEastAsia"/>
+        </w:rPr>
+        <w:t xml:space="preserve">or the </w:t>
+      </w:r>
+      <w:r>
+        <w:rPr>
+          <w:rFonts w:eastAsiaTheme="minorEastAsia"/>
+        </w:rPr>
+        <w:t>interest</w:t>
+      </w:r>
+      <w:r>
+        <w:rPr>
+          <w:rFonts w:eastAsiaTheme="minorEastAsia"/>
+        </w:rPr>
+        <w:t xml:space="preserve"> rate</w:t>
+      </w:r>
+      <w:r>
+        <w:rPr>
+          <w:rFonts w:eastAsiaTheme="minorEastAsia"/>
+        </w:rPr>
+        <w:t xml:space="preserve">. Instead, </w:t>
+      </w:r>
+      <w:r>
+        <w:rPr>
+          <w:rFonts w:eastAsiaTheme="minorEastAsia"/>
+        </w:rPr>
+        <w:t xml:space="preserve">changes in monetary policy only affect aggregate demand, which is defined by the </w:t>
+      </w:r>
+      <w:r>
+        <w:rPr>
+          <w:rFonts w:eastAsiaTheme="minorEastAsia"/>
+        </w:rPr>
+        <w:t>relationship between</w:t>
+      </w:r>
+      <w:r>
+        <w:rPr>
+          <w:rFonts w:eastAsiaTheme="minorEastAsia"/>
+        </w:rPr>
+        <w:t xml:space="preserve"> money supply and the price level, </w:t>
       </w:r>
       <m:oMath>
         <m:r>
           <w:rPr>
             <w:rFonts w:ascii="Cambria Math" w:eastAsiaTheme="minorEastAsia" w:hAnsi="Cambria Math"/>
           </w:rPr>
-          <m:t>P=</m:t>
+          <m:t>MV=PY</m:t>
+        </m:r>
+      </m:oMath>
+      <w:r>
+        <w:rPr>
+          <w:rFonts w:eastAsiaTheme="minorEastAsia"/>
+        </w:rPr>
+        <w:t xml:space="preserve">, where we assume </w:t>
+      </w:r>
+      <m:oMath>
+        <m:r>
+          <w:rPr>
+            <w:rFonts w:ascii="Cambria Math" w:eastAsiaTheme="minorEastAsia" w:hAnsi="Cambria Math"/>
+          </w:rPr>
+          <m:t>V=1</m:t>
+        </m:r>
+      </m:oMath>
+      <w:r>
+        <w:rPr>
+          <w:rFonts w:eastAsiaTheme="minorEastAsia"/>
+        </w:rPr>
+        <w:t xml:space="preserve">. </w:t>
+      </w:r>
+      <w:r>
+        <w:rPr>
+          <w:rFonts w:eastAsiaTheme="minorEastAsia"/>
+        </w:rPr>
+        <w:t xml:space="preserve">In figure 1.3, AD is defined by the equation </w:t>
+      </w:r>
+      <m:oMath>
+        <m:r>
+          <w:rPr>
+            <w:rFonts w:ascii="Cambria Math" w:eastAsiaTheme="minorEastAsia" w:hAnsi="Cambria Math"/>
+          </w:rPr>
+          <m:t>Y=</m:t>
         </m:r>
         <m:f>
           <m:fPr>
@@ -700,25 +633,12 @@
             </m:r>
           </m:num>
           <m:den>
-            <m:acc>
-              <m:accPr>
-                <m:chr m:val="̅"/>
-                <m:ctrlPr>
-                  <w:rPr>
-                    <w:rFonts w:ascii="Cambria Math" w:eastAsiaTheme="minorEastAsia" w:hAnsi="Cambria Math"/>
-                    <w:i/>
-                  </w:rPr>
-                </m:ctrlPr>
-              </m:accPr>
-              <m:e>
-                <m:r>
-                  <w:rPr>
-                    <w:rFonts w:ascii="Cambria Math" w:eastAsiaTheme="minorEastAsia" w:hAnsi="Cambria Math"/>
-                  </w:rPr>
-                  <m:t>Y</m:t>
-                </m:r>
-              </m:e>
-            </m:acc>
+            <m:r>
+              <w:rPr>
+                <w:rFonts w:ascii="Cambria Math" w:eastAsiaTheme="minorEastAsia" w:hAnsi="Cambria Math"/>
+              </w:rPr>
+              <m:t>P</m:t>
+            </m:r>
           </m:den>
         </m:f>
       </m:oMath>
@@ -726,7 +646,25 @@
         <w:rPr>
           <w:rFonts w:eastAsiaTheme="minorEastAsia"/>
         </w:rPr>
-        <w:t xml:space="preserve">. Consequently, any rise in money supply will cause </w:t>
+        <w:t xml:space="preserve">, however this relationship is often </w:t>
+      </w:r>
+      <w:r>
+        <w:rPr>
+          <w:rFonts w:eastAsiaTheme="minorEastAsia"/>
+        </w:rPr>
+        <w:t>approximated</w:t>
+      </w:r>
+      <w:r>
+        <w:rPr>
+          <w:rFonts w:eastAsiaTheme="minorEastAsia"/>
+        </w:rPr>
+        <w:t xml:space="preserve"> to the straight line seen in figure 1.4</w:t>
+      </w:r>
+      <w:r>
+        <w:rPr>
+          <w:rFonts w:eastAsiaTheme="minorEastAsia"/>
+        </w:rPr>
+        <w:t>. In the SCM,</w:t>
       </w:r>
       <w:r>
         <w:rPr>
@@ -734,13 +672,58 @@
           <w:i/>
           <w:iCs/>
         </w:rPr>
-        <w:t>P</w:t>
-      </w:r>
-      <w:r>
-        <w:rPr>
-          <w:rFonts w:eastAsiaTheme="minorEastAsia"/>
-        </w:rPr>
-        <w:t xml:space="preserve"> to rise while </w:t>
+        <w:t xml:space="preserve"> Y</w:t>
+      </w:r>
+      <w:r>
+        <w:rPr>
+          <w:rFonts w:eastAsiaTheme="minorEastAsia"/>
+        </w:rPr>
+        <w:t xml:space="preserve"> is always fixed where</w:t>
+      </w:r>
+      <w:r>
+        <w:rPr>
+          <w:rFonts w:eastAsiaTheme="minorEastAsia"/>
+        </w:rPr>
+        <w:t xml:space="preserve"> </w:t>
+      </w:r>
+      <m:oMath>
+        <m:r>
+          <w:rPr>
+            <w:rFonts w:ascii="Cambria Math" w:eastAsiaTheme="minorEastAsia" w:hAnsi="Cambria Math"/>
+          </w:rPr>
+          <m:t>Y=</m:t>
+        </m:r>
+        <m:acc>
+          <m:accPr>
+            <m:chr m:val="̅"/>
+            <m:ctrlPr>
+              <w:rPr>
+                <w:rFonts w:ascii="Cambria Math" w:eastAsiaTheme="minorEastAsia" w:hAnsi="Cambria Math"/>
+                <w:i/>
+              </w:rPr>
+            </m:ctrlPr>
+          </m:accPr>
+          <m:e>
+            <m:r>
+              <w:rPr>
+                <w:rFonts w:ascii="Cambria Math" w:eastAsiaTheme="minorEastAsia" w:hAnsi="Cambria Math"/>
+              </w:rPr>
+              <m:t>Y</m:t>
+            </m:r>
+          </m:e>
+        </m:acc>
+      </m:oMath>
+      <w:r>
+        <w:rPr>
+          <w:rFonts w:eastAsiaTheme="minorEastAsia"/>
+        </w:rPr>
+        <w:t xml:space="preserve">, </w:t>
+      </w:r>
+      <w:r>
+        <w:rPr>
+          <w:rFonts w:eastAsiaTheme="minorEastAsia"/>
+        </w:rPr>
+        <w:t xml:space="preserve">so we substitute in </w:t>
       </w:r>
       <m:oMath>
         <m:acc>
@@ -760,12 +743,89 @@
               </w:rPr>
               <m:t>Y</m:t>
             </m:r>
+          </m:e>
+        </m:acc>
+        <m:r>
+          <w:rPr>
+            <w:rFonts w:ascii="Cambria Math" w:eastAsiaTheme="minorEastAsia" w:hAnsi="Cambria Math"/>
+          </w:rPr>
+          <m:t>=</m:t>
+        </m:r>
+        <m:f>
+          <m:fPr>
             <m:ctrlPr>
               <w:rPr>
-                <w:rFonts w:ascii="Cambria Math" w:hAnsi="Cambria Math"/>
+                <w:rFonts w:ascii="Cambria Math" w:eastAsiaTheme="minorEastAsia" w:hAnsi="Cambria Math"/>
                 <w:i/>
               </w:rPr>
             </m:ctrlPr>
+          </m:fPr>
+          <m:num>
+            <m:r>
+              <w:rPr>
+                <w:rFonts w:ascii="Cambria Math" w:eastAsiaTheme="minorEastAsia" w:hAnsi="Cambria Math"/>
+              </w:rPr>
+              <m:t>M</m:t>
+            </m:r>
+          </m:num>
+          <m:den>
+            <m:r>
+              <w:rPr>
+                <w:rFonts w:ascii="Cambria Math" w:eastAsiaTheme="minorEastAsia" w:hAnsi="Cambria Math"/>
+              </w:rPr>
+              <m:t>P</m:t>
+            </m:r>
+          </m:den>
+        </m:f>
+      </m:oMath>
+      <w:r>
+        <w:rPr>
+          <w:rFonts w:eastAsiaTheme="minorEastAsia"/>
+        </w:rPr>
+        <w:t>.</w:t>
+      </w:r>
+      <w:r>
+        <w:rPr>
+          <w:rFonts w:eastAsiaTheme="minorEastAsia"/>
+        </w:rPr>
+        <w:t xml:space="preserve"> </w:t>
+      </w:r>
+      <w:r>
+        <w:rPr>
+          <w:rFonts w:eastAsiaTheme="minorEastAsia"/>
+        </w:rPr>
+        <w:t>This equation implies that</w:t>
+      </w:r>
+      <w:r>
+        <w:rPr>
+          <w:rFonts w:eastAsiaTheme="minorEastAsia"/>
+        </w:rPr>
+        <w:t xml:space="preserve">, to </w:t>
+      </w:r>
+      <w:r>
+        <w:rPr>
+          <w:rFonts w:eastAsiaTheme="minorEastAsia"/>
+        </w:rPr>
+        <w:t xml:space="preserve">maintain output fixed at </w:t>
+      </w:r>
+      <m:oMath>
+        <m:acc>
+          <m:accPr>
+            <m:chr m:val="̅"/>
+            <m:ctrlPr>
+              <w:rPr>
+                <w:rFonts w:ascii="Cambria Math" w:eastAsiaTheme="minorEastAsia" w:hAnsi="Cambria Math"/>
+                <w:i/>
+              </w:rPr>
+            </m:ctrlPr>
+          </m:accPr>
+          <m:e>
+            <m:r>
+              <w:rPr>
+                <w:rFonts w:ascii="Cambria Math" w:eastAsiaTheme="minorEastAsia" w:hAnsi="Cambria Math"/>
+              </w:rPr>
+              <m:t>Y</m:t>
+            </m:r>
           </m:e>
         </m:acc>
       </m:oMath>
@@ -773,7 +833,701 @@
         <w:rPr>
           <w:rFonts w:eastAsiaTheme="minorEastAsia"/>
         </w:rPr>
-        <w:t xml:space="preserve"> stays fixed.</w:t>
+        <w:t xml:space="preserve">, </w:t>
+      </w:r>
+      <w:r>
+        <w:rPr>
+          <w:rFonts w:eastAsiaTheme="minorEastAsia"/>
+        </w:rPr>
+        <w:t>a rise in the money supply requires an equal rise in the price level</w:t>
+      </w:r>
+      <w:r>
+        <w:rPr>
+          <w:rFonts w:eastAsiaTheme="minorEastAsia"/>
+        </w:rPr>
+        <w:t xml:space="preserve"> and vice versa. We see this in figures 1.3 and 1.4: the expansionary monetary policy leads to a</w:t>
+      </w:r>
+      <w:r>
+        <w:rPr>
+          <w:rFonts w:eastAsiaTheme="minorEastAsia"/>
+        </w:rPr>
+        <w:t>n increase in aggregate demand</w:t>
+      </w:r>
+      <w:r>
+        <w:rPr>
+          <w:rFonts w:eastAsiaTheme="minorEastAsia"/>
+        </w:rPr>
+        <w:t xml:space="preserve"> and a</w:t>
+      </w:r>
+      <w:r>
+        <w:rPr>
+          <w:rFonts w:eastAsiaTheme="minorEastAsia"/>
+        </w:rPr>
+        <w:t xml:space="preserve"> rise from P1 to P2.</w:t>
+      </w:r>
+      <w:r>
+        <w:rPr>
+          <w:rFonts w:eastAsiaTheme="minorEastAsia"/>
+        </w:rPr>
+        <w:t xml:space="preserve"> </w:t>
+      </w:r>
+      <w:r>
+        <w:rPr>
+          <w:rFonts w:eastAsiaTheme="minorEastAsia"/>
+        </w:rPr>
+        <w:t>To summarise</w:t>
+      </w:r>
+      <w:r>
+        <w:rPr>
+          <w:rFonts w:eastAsiaTheme="minorEastAsia"/>
+        </w:rPr>
+        <w:t xml:space="preserve">, </w:t>
+      </w:r>
+      <w:r>
+        <w:rPr>
+          <w:rFonts w:eastAsiaTheme="minorEastAsia"/>
+        </w:rPr>
+        <w:t xml:space="preserve">the </w:t>
+      </w:r>
+      <w:r>
+        <w:rPr>
+          <w:rFonts w:eastAsiaTheme="minorEastAsia"/>
+        </w:rPr>
+        <w:t>SCM predicts that an economy experiencing an expansionary monetary shock will face an increased price level, while their level of output will stay the same.</w:t>
+      </w:r>
+    </w:p>
+    <w:p>
+      <w:pPr>
+        <w:rPr>
+          <w:rFonts w:eastAsiaTheme="minorEastAsia"/>
+        </w:rPr>
+      </w:pPr>
+      <w:r>
+        <w:rPr>
+          <w:rFonts w:eastAsiaTheme="minorEastAsia"/>
+        </w:rPr>
+        <w:t>Blanchard’s IS-LM-PC model models expansionary monetary shocks as influential with respect to current levels of output</w:t>
+      </w:r>
+      <w:r>
+        <w:rPr>
+          <w:rFonts w:eastAsiaTheme="minorEastAsia"/>
+        </w:rPr>
+        <w:t xml:space="preserve">, </w:t>
+      </w:r>
+      <w:r>
+        <w:rPr>
+          <w:rFonts w:eastAsiaTheme="minorEastAsia"/>
+        </w:rPr>
+        <w:t>inflation</w:t>
+      </w:r>
+      <w:r>
+        <w:rPr>
+          <w:rFonts w:eastAsiaTheme="minorEastAsia"/>
+        </w:rPr>
+        <w:t xml:space="preserve"> and wages and profit</w:t>
+      </w:r>
+      <w:r>
+        <w:rPr>
+          <w:rFonts w:eastAsiaTheme="minorEastAsia"/>
+        </w:rPr>
+        <w:t>.</w:t>
+      </w:r>
+    </w:p>
+    <w:p>
+      <w:pPr>
+        <w:jc w:val="center"/>
+        <w:rPr>
+          <w:rFonts w:eastAsiaTheme="minorEastAsia"/>
+        </w:rPr>
+      </w:pPr>
+      <w:r>
+        <w:rPr>
+          <w:noProof/>
+        </w:rPr>
+        <w:lastRenderedPageBreak/>
+        <w:drawing>
+          <wp:inline distT="0" distB="0" distL="0" distR="0" wp14:anchorId="35B7FAE3" wp14:editId="26EAC229">
+            <wp:extent cx="4640899" cy="5314462"/>
+            <wp:effectExtent l="0" t="0" r="7620" b="635"/>
+            <wp:docPr id="197436479" name="Picture 1" descr="A diagram of a mathematical equation&#10;&#10;Description automatically generated with medium confidence"/>
+            <wp:cNvGraphicFramePr>
+              <a:graphicFrameLocks xmlns:a="http://schemas.openxmlformats.org/drawingml/2006/main" noChangeAspect="1"/>
+            </wp:cNvGraphicFramePr>
+            <a:graphic xmlns:a="http://schemas.openxmlformats.org/drawingml/2006/main">
+              <a:graphicData uri="http://schemas.openxmlformats.org/drawingml/2006/picture">
+                <pic:pic xmlns:pic="http://schemas.openxmlformats.org/drawingml/2006/picture">
+                  <pic:nvPicPr>
+                    <pic:cNvPr id="197436479" name="Picture 1" descr="A diagram of a mathematical equation&#10;&#10;Description automatically generated with medium confidence"/>
+                    <pic:cNvPicPr/>
+                  </pic:nvPicPr>
+                  <pic:blipFill>
+                    <a:blip r:embed="rId7"/>
+                    <a:stretch>
+                      <a:fillRect/>
+                    </a:stretch>
+                  </pic:blipFill>
+                  <pic:spPr>
+                    <a:xfrm>
+                      <a:off x="0" y="0"/>
+                      <a:ext cx="4647851" cy="5322424"/>
+                    </a:xfrm>
+                    <a:prstGeom prst="rect">
+                      <a:avLst/>
+                    </a:prstGeom>
+                  </pic:spPr>
+                </pic:pic>
+              </a:graphicData>
+            </a:graphic>
+          </wp:inline>
+        </w:drawing>
+      </w:r>
+    </w:p>
+    <w:p>
+      <w:pPr>
+        <w:jc w:val="center"/>
+        <w:rPr>
+          <w:rFonts w:eastAsiaTheme="minorEastAsia"/>
+        </w:rPr>
+      </w:pPr>
+      <w:r>
+        <w:rPr>
+          <w:rFonts w:eastAsiaTheme="minorEastAsia"/>
+          <w:i/>
+          <w:iCs/>
+        </w:rPr>
+        <w:t>Figure 2</w:t>
+      </w:r>
+    </w:p>
+    <w:p>
+      <w:pPr>
+        <w:rPr>
+          <w:rFonts w:eastAsiaTheme="minorEastAsia"/>
+        </w:rPr>
+      </w:pPr>
+      <w:r>
+        <w:rPr>
+          <w:rFonts w:eastAsiaTheme="minorEastAsia"/>
+        </w:rPr>
+        <w:t>In figure 2</w:t>
+      </w:r>
+      <w:r>
+        <w:rPr>
+          <w:rFonts w:eastAsiaTheme="minorEastAsia"/>
+        </w:rPr>
+        <w:t>.1</w:t>
+      </w:r>
+      <w:r>
+        <w:rPr>
+          <w:rFonts w:eastAsiaTheme="minorEastAsia"/>
+        </w:rPr>
+        <w:t xml:space="preserve">, an expansionary monetary shock is modelled as the central bank decreasing the interest rate from </w:t>
+      </w:r>
+      <m:oMath>
+        <m:acc>
+          <m:accPr>
+            <m:chr m:val="̅"/>
+            <m:ctrlPr>
+              <w:rPr>
+                <w:rFonts w:ascii="Cambria Math" w:eastAsiaTheme="minorEastAsia" w:hAnsi="Cambria Math"/>
+                <w:i/>
+              </w:rPr>
+            </m:ctrlPr>
+          </m:accPr>
+          <m:e>
+            <m:r>
+              <w:rPr>
+                <w:rFonts w:ascii="Cambria Math" w:eastAsiaTheme="minorEastAsia" w:hAnsi="Cambria Math"/>
+              </w:rPr>
+              <m:t>r</m:t>
+            </m:r>
+          </m:e>
+        </m:acc>
+      </m:oMath>
+      <w:r>
+        <w:rPr>
+          <w:rFonts w:eastAsiaTheme="minorEastAsia"/>
+        </w:rPr>
+        <w:t xml:space="preserve"> to </w:t>
+      </w:r>
+      <m:oMath>
+        <m:acc>
+          <m:accPr>
+            <m:chr m:val="̅"/>
+            <m:ctrlPr>
+              <w:rPr>
+                <w:rFonts w:ascii="Cambria Math" w:eastAsiaTheme="minorEastAsia" w:hAnsi="Cambria Math"/>
+                <w:i/>
+              </w:rPr>
+            </m:ctrlPr>
+          </m:accPr>
+          <m:e>
+            <m:r>
+              <w:rPr>
+                <w:rFonts w:ascii="Cambria Math" w:eastAsiaTheme="minorEastAsia" w:hAnsi="Cambria Math"/>
+              </w:rPr>
+              <m:t>r</m:t>
+            </m:r>
+          </m:e>
+        </m:acc>
+        <m:r>
+          <w:rPr>
+            <w:rFonts w:ascii="Cambria Math" w:eastAsiaTheme="minorEastAsia" w:hAnsi="Cambria Math"/>
+          </w:rPr>
+          <m:t>2</m:t>
+        </m:r>
+      </m:oMath>
+      <w:r>
+        <w:rPr>
+          <w:rFonts w:eastAsiaTheme="minorEastAsia"/>
+        </w:rPr>
+        <w:t xml:space="preserve">. In endogenous money theory, the LM curve is perfectly elastic at the real interest rate, so the LM curve also shifts downwards. The IS-LM relationship, previously determining output at Yn, now determines output at level Y. </w:t>
+      </w:r>
+      <w:r>
+        <w:rPr>
+          <w:rFonts w:eastAsiaTheme="minorEastAsia"/>
+        </w:rPr>
+        <w:t xml:space="preserve">When </w:t>
+      </w:r>
+      <m:oMath>
+        <m:r>
+          <w:rPr>
+            <w:rFonts w:ascii="Cambria Math" w:eastAsiaTheme="minorEastAsia" w:hAnsi="Cambria Math"/>
+          </w:rPr>
+          <m:t>Y&gt;Yn</m:t>
+        </m:r>
+      </m:oMath>
+      <w:r>
+        <w:rPr>
+          <w:rFonts w:eastAsiaTheme="minorEastAsia"/>
+        </w:rPr>
+        <w:t>, the Phillips curve relationship models an inflationary period in the economy</w:t>
+      </w:r>
+      <w:r>
+        <w:rPr>
+          <w:rFonts w:eastAsiaTheme="minorEastAsia"/>
+        </w:rPr>
+        <w:t>, exemplified in figure 2.4. In figure 2.5, we model the impacts of inflationary interest rates on workers and firms in the economy. Before the monetary shock,</w:t>
+      </w:r>
+      <w:r>
+        <w:rPr>
+          <w:rFonts w:eastAsiaTheme="minorEastAsia"/>
+        </w:rPr>
+        <w:t xml:space="preserve"> the total product in the economy is represented by the blue and yellow areas. The yellow portion is given to workers in the form of wages, and the blue portion </w:t>
+      </w:r>
+      <w:r>
+        <w:rPr>
+          <w:rFonts w:eastAsiaTheme="minorEastAsia"/>
+        </w:rPr>
+        <w:t xml:space="preserve">earned by </w:t>
+      </w:r>
+      <w:r>
+        <w:rPr>
+          <w:rFonts w:eastAsiaTheme="minorEastAsia"/>
+        </w:rPr>
+        <w:t>firms in the form of profit.</w:t>
+      </w:r>
+      <w:r>
+        <w:rPr>
+          <w:rFonts w:eastAsiaTheme="minorEastAsia"/>
+        </w:rPr>
+        <w:t xml:space="preserve"> </w:t>
+      </w:r>
+      <w:r>
+        <w:rPr>
+          <w:rFonts w:eastAsiaTheme="minorEastAsia"/>
+        </w:rPr>
+        <w:t xml:space="preserve">After output increases, the total product of the economy is represented by blue, green, </w:t>
+      </w:r>
+      <w:r>
+        <w:rPr>
+          <w:rFonts w:eastAsiaTheme="minorEastAsia"/>
+        </w:rPr>
+        <w:t>yellow,</w:t>
+      </w:r>
+      <w:r>
+        <w:rPr>
+          <w:rFonts w:eastAsiaTheme="minorEastAsia"/>
+        </w:rPr>
+        <w:t xml:space="preserve"> and orange areas, with workers</w:t>
+      </w:r>
+      <w:r>
+        <w:rPr>
+          <w:rFonts w:eastAsiaTheme="minorEastAsia"/>
+        </w:rPr>
+        <w:t xml:space="preserve"> and firms gaining the orange and green areas, respectively</w:t>
+      </w:r>
+      <w:r>
+        <w:rPr>
+          <w:rFonts w:eastAsiaTheme="minorEastAsia"/>
+        </w:rPr>
+        <w:t>. The distribution of the total product of the economy, then, is dependent on the price setting curve, as this curve delineates the workers’ section from the firms’ section</w:t>
+      </w:r>
+      <w:r>
+        <w:rPr>
+          <w:rFonts w:eastAsiaTheme="minorEastAsia"/>
+        </w:rPr>
+        <w:t>. To summarise, Blanchard’s IS-LM-PC model posits that an expansionary monetary shock will lead to inflation and an increase in the total output of the economy. The benefits of this extra output will be distributed to workers and firms depending on the price-setting relation, and thus the mark-up</w:t>
+      </w:r>
+      <w:r>
+        <w:rPr>
+          <w:rFonts w:eastAsiaTheme="minorEastAsia"/>
+        </w:rPr>
+        <w:t>.</w:t>
+      </w:r>
+    </w:p>
+    <w:p>
+      <w:pPr>
+        <w:rPr>
+          <w:rFonts w:eastAsiaTheme="minorEastAsia"/>
+        </w:rPr>
+      </w:pPr>
+      <w:r>
+        <w:rPr>
+          <w:rFonts w:eastAsiaTheme="minorEastAsia"/>
+        </w:rPr>
+        <w:lastRenderedPageBreak/>
+        <w:t xml:space="preserve">The anti-Blanchard IS-LM-PC agrees with the Blanchard model, insofar as it concerns the process I have already explained. However, the anti-Blanchard model argues that following this process, the potential output Yn in figure 2.5 will adjust to the output Y, because of a desire </w:t>
+      </w:r>
+      <w:r>
+        <w:rPr>
+          <w:rFonts w:eastAsiaTheme="minorEastAsia"/>
+        </w:rPr>
+        <w:t>among workers and firms to lower inflation</w:t>
+      </w:r>
+      <w:r>
+        <w:rPr>
+          <w:rFonts w:eastAsiaTheme="minorEastAsia"/>
+        </w:rPr>
+        <w:t>.</w:t>
+      </w:r>
+      <w:r>
+        <w:rPr>
+          <w:rFonts w:eastAsiaTheme="minorEastAsia"/>
+        </w:rPr>
+        <w:t xml:space="preserve"> This adjustment </w:t>
+      </w:r>
+      <w:r>
+        <w:rPr>
+          <w:rFonts w:eastAsiaTheme="minorEastAsia"/>
+        </w:rPr>
+        <w:t xml:space="preserve">can happen in two different ways, and will be determined by whether firms or workers have the most power </w:t>
+      </w:r>
+      <w:proofErr w:type="gramStart"/>
+      <w:r>
+        <w:rPr>
+          <w:rFonts w:eastAsiaTheme="minorEastAsia"/>
+        </w:rPr>
+        <w:t>in a given</w:t>
+      </w:r>
+      <w:proofErr w:type="gramEnd"/>
+      <w:r>
+        <w:rPr>
+          <w:rFonts w:eastAsiaTheme="minorEastAsia"/>
+        </w:rPr>
+        <w:t xml:space="preserve"> economy.</w:t>
+      </w:r>
+    </w:p>
+    <w:p>
+      <w:pPr>
+        <w:jc w:val="center"/>
+        <w:rPr>
+          <w:rFonts w:eastAsiaTheme="minorEastAsia"/>
+        </w:rPr>
+      </w:pPr>
+      <w:r>
+        <w:rPr>
+          <w:noProof/>
+        </w:rPr>
+        <w:drawing>
+          <wp:inline distT="0" distB="0" distL="0" distR="0" wp14:anchorId="0293416A" wp14:editId="52CEBE93">
+            <wp:extent cx="4171266" cy="4791456"/>
+            <wp:effectExtent l="0" t="0" r="1270" b="0"/>
+            <wp:docPr id="772580508" name="Picture 1" descr="A diagram of a graph&#10;&#10;Description automatically generated with medium confidence"/>
+            <wp:cNvGraphicFramePr>
+              <a:graphicFrameLocks xmlns:a="http://schemas.openxmlformats.org/drawingml/2006/main" noChangeAspect="1"/>
+            </wp:cNvGraphicFramePr>
+            <a:graphic xmlns:a="http://schemas.openxmlformats.org/drawingml/2006/main">
+              <a:graphicData uri="http://schemas.openxmlformats.org/drawingml/2006/picture">
+                <pic:pic xmlns:pic="http://schemas.openxmlformats.org/drawingml/2006/picture">
+                  <pic:nvPicPr>
+                    <pic:cNvPr id="772580508" name="Picture 1" descr="A diagram of a graph&#10;&#10;Description automatically generated with medium confidence"/>
+                    <pic:cNvPicPr/>
+                  </pic:nvPicPr>
+                  <pic:blipFill>
+                    <a:blip r:embed="rId8"/>
+                    <a:stretch>
+                      <a:fillRect/>
+                    </a:stretch>
+                  </pic:blipFill>
+                  <pic:spPr>
+                    <a:xfrm>
+                      <a:off x="0" y="0"/>
+                      <a:ext cx="4177252" cy="4798332"/>
+                    </a:xfrm>
+                    <a:prstGeom prst="rect">
+                      <a:avLst/>
+                    </a:prstGeom>
+                  </pic:spPr>
+                </pic:pic>
+              </a:graphicData>
+            </a:graphic>
+          </wp:inline>
+        </w:drawing>
+      </w:r>
+    </w:p>
+    <w:p>
+      <w:pPr>
+        <w:jc w:val="center"/>
+        <w:rPr>
+          <w:rFonts w:eastAsiaTheme="minorEastAsia"/>
+        </w:rPr>
+      </w:pPr>
+      <w:r>
+        <w:rPr>
+          <w:rFonts w:eastAsiaTheme="minorEastAsia"/>
+          <w:i/>
+          <w:iCs/>
+        </w:rPr>
+        <w:t>Figure 3</w:t>
+      </w:r>
+    </w:p>
+    <w:p>
+      <w:pPr>
+        <w:rPr>
+          <w:rFonts w:eastAsiaTheme="minorEastAsia"/>
+        </w:rPr>
+      </w:pPr>
+      <w:r>
+        <w:rPr>
+          <w:rFonts w:eastAsiaTheme="minorEastAsia"/>
+        </w:rPr>
+        <w:t xml:space="preserve">In figure 3.5, we see what happens when </w:t>
+      </w:r>
+      <w:r>
+        <w:rPr>
+          <w:rFonts w:eastAsiaTheme="minorEastAsia"/>
+          <w:i/>
+          <w:iCs/>
+        </w:rPr>
+        <w:t>workers</w:t>
+      </w:r>
+      <w:r>
+        <w:rPr>
+          <w:rFonts w:eastAsiaTheme="minorEastAsia"/>
+        </w:rPr>
+        <w:t xml:space="preserve"> dominate the economy: they force firms to lower their mark-up, from m to m2, shifting PS to PS2 and aligning potential and real output. </w:t>
+      </w:r>
+      <w:r>
+        <w:rPr>
+          <w:rFonts w:eastAsiaTheme="minorEastAsia"/>
+        </w:rPr>
+        <w:t xml:space="preserve">By lowering mark-up, firms lose the purple area to the workers. After </w:t>
+      </w:r>
+      <w:r>
+        <w:rPr>
+          <w:rFonts w:eastAsiaTheme="minorEastAsia"/>
+        </w:rPr>
+        <w:t>Yn</w:t>
+      </w:r>
+      <w:r>
+        <w:rPr>
+          <w:rFonts w:eastAsiaTheme="minorEastAsia"/>
+        </w:rPr>
+        <w:t>(t-1)</w:t>
+      </w:r>
+      <w:r>
+        <w:rPr>
+          <w:rFonts w:eastAsiaTheme="minorEastAsia"/>
+        </w:rPr>
+        <w:t xml:space="preserve"> shifts</w:t>
+      </w:r>
+      <w:r>
+        <w:rPr>
+          <w:rFonts w:eastAsiaTheme="minorEastAsia"/>
+        </w:rPr>
+        <w:t xml:space="preserve"> to Yn</w:t>
+      </w:r>
+      <w:r>
+        <w:rPr>
+          <w:rFonts w:eastAsiaTheme="minorEastAsia"/>
+        </w:rPr>
+        <w:t xml:space="preserve">, </w:t>
+      </w:r>
+      <w:r>
+        <w:rPr>
+          <w:rFonts w:eastAsiaTheme="minorEastAsia"/>
+        </w:rPr>
+        <w:t xml:space="preserve">PC shifts to PC2 </w:t>
+      </w:r>
+      <w:r>
+        <w:rPr>
+          <w:rFonts w:eastAsiaTheme="minorEastAsia"/>
+        </w:rPr>
+        <w:t xml:space="preserve">and, because of anchored inflation expectations, we </w:t>
+      </w:r>
+      <w:r>
+        <w:rPr>
+          <w:rFonts w:eastAsiaTheme="minorEastAsia"/>
+        </w:rPr>
+        <w:t>end the inflationary period, demonstrated in figure 3.4.</w:t>
+      </w:r>
+    </w:p>
+    <w:p>
+      <w:pPr>
+        <w:jc w:val="center"/>
+        <w:rPr>
+          <w:rFonts w:eastAsiaTheme="minorEastAsia"/>
+        </w:rPr>
+      </w:pPr>
+      <w:r>
+        <w:rPr>
+          <w:noProof/>
+        </w:rPr>
+        <w:lastRenderedPageBreak/>
+        <w:drawing>
+          <wp:inline distT="0" distB="0" distL="0" distR="0" wp14:anchorId="250A9734" wp14:editId="688BCD0C">
+            <wp:extent cx="3657600" cy="4151575"/>
+            <wp:effectExtent l="0" t="0" r="0" b="1905"/>
+            <wp:docPr id="926348206" name="Picture 1" descr="A diagram of a mathematical equation&#10;&#10;Description automatically generated with medium confidence"/>
+            <wp:cNvGraphicFramePr>
+              <a:graphicFrameLocks xmlns:a="http://schemas.openxmlformats.org/drawingml/2006/main" noChangeAspect="1"/>
+            </wp:cNvGraphicFramePr>
+            <a:graphic xmlns:a="http://schemas.openxmlformats.org/drawingml/2006/main">
+              <a:graphicData uri="http://schemas.openxmlformats.org/drawingml/2006/picture">
+                <pic:pic xmlns:pic="http://schemas.openxmlformats.org/drawingml/2006/picture">
+                  <pic:nvPicPr>
+                    <pic:cNvPr id="926348206" name="Picture 1" descr="A diagram of a mathematical equation&#10;&#10;Description automatically generated with medium confidence"/>
+                    <pic:cNvPicPr/>
+                  </pic:nvPicPr>
+                  <pic:blipFill>
+                    <a:blip r:embed="rId9"/>
+                    <a:stretch>
+                      <a:fillRect/>
+                    </a:stretch>
+                  </pic:blipFill>
+                  <pic:spPr>
+                    <a:xfrm>
+                      <a:off x="0" y="0"/>
+                      <a:ext cx="3666429" cy="4161596"/>
+                    </a:xfrm>
+                    <a:prstGeom prst="rect">
+                      <a:avLst/>
+                    </a:prstGeom>
+                  </pic:spPr>
+                </pic:pic>
+              </a:graphicData>
+            </a:graphic>
+          </wp:inline>
+        </w:drawing>
+      </w:r>
+    </w:p>
+    <w:p>
+      <w:pPr>
+        <w:jc w:val="center"/>
+        <w:rPr>
+          <w:rFonts w:eastAsiaTheme="minorEastAsia"/>
+          <w:i/>
+          <w:iCs/>
+        </w:rPr>
+      </w:pPr>
+      <w:r>
+        <w:rPr>
+          <w:rFonts w:eastAsiaTheme="minorEastAsia"/>
+          <w:i/>
+          <w:iCs/>
+        </w:rPr>
+        <w:t>Figure 4</w:t>
+      </w:r>
+    </w:p>
+    <w:p>
+      <w:pPr>
+        <w:rPr>
+          <w:rFonts w:eastAsiaTheme="minorEastAsia"/>
+        </w:rPr>
+      </w:pPr>
+      <w:r>
+        <w:rPr>
+          <w:rFonts w:eastAsiaTheme="minorEastAsia"/>
+        </w:rPr>
+        <w:t xml:space="preserve">In figure 4, we see what happens </w:t>
+      </w:r>
+      <w:r>
+        <w:rPr>
+          <w:rFonts w:eastAsiaTheme="minorEastAsia"/>
+        </w:rPr>
+        <w:t xml:space="preserve">when </w:t>
+      </w:r>
+      <w:r>
+        <w:rPr>
+          <w:rFonts w:eastAsiaTheme="minorEastAsia"/>
+          <w:i/>
+          <w:iCs/>
+        </w:rPr>
+        <w:t>firms</w:t>
+      </w:r>
+      <w:r>
+        <w:rPr>
+          <w:rFonts w:eastAsiaTheme="minorEastAsia"/>
+        </w:rPr>
+        <w:t xml:space="preserve"> dominate the economy. Rather than reduce mark-up, firms force workers to accept lower wages, which is modelled as a fall in their bargaining power. This shifts WS to WS2, causing Yn(t-1) to shift to Yn and PC to shift to PC2, ending the inflationary period as seen in figure 4.4. </w:t>
+      </w:r>
+    </w:p>
+    <w:p>
+      <w:pPr>
+        <w:rPr>
+          <w:rFonts w:eastAsiaTheme="minorEastAsia"/>
+        </w:rPr>
+      </w:pPr>
+      <w:r>
+        <w:rPr>
+          <w:rFonts w:eastAsiaTheme="minorEastAsia"/>
+        </w:rPr>
+        <w:t xml:space="preserve">In general, Blanchard’s IS-LM-PC model has a few key strengths over other models, when realistically modelling economies. First, considering the assumptions of all models, both IS-LM-PC models share a strength over the SCM, since the formers’ implicit time dynamics and assumption of imperfectly competitive markets </w:t>
+      </w:r>
+      <w:r>
+        <w:rPr>
+          <w:rFonts w:eastAsiaTheme="minorEastAsia"/>
+        </w:rPr>
+        <w:t>are more realistic than the latter’s completely static model and assumption of perfect competition. Second, considering empirical data, the consensus on monetary neutrality seems to be that it is false, i.e., contrary to what the SCM predicts, monetary shocks do affect output. This is supported by Romer and Romer (1989), Christiano et al. (1999, 2005) and Coibon (2012).</w:t>
+      </w:r>
+    </w:p>
+    <w:p>
+      <w:pPr>
+        <w:rPr>
+          <w:rFonts w:eastAsiaTheme="minorEastAsia"/>
+        </w:rPr>
+      </w:pPr>
+      <w:r>
+        <w:rPr>
+          <w:rFonts w:eastAsiaTheme="minorEastAsia"/>
+        </w:rPr>
+        <w:t>The Blanchard IS-LM-PC model also has some weaknesses.</w:t>
+      </w:r>
+      <w:r>
+        <w:rPr>
+          <w:rFonts w:eastAsiaTheme="minorEastAsia"/>
+        </w:rPr>
+        <w:t xml:space="preserve"> First, Blanchard’s IS-LM-PC differs from the classical IS-LM-PC model in an important way, that it is also based on the theory of hysteresis. Essentially, the theory suggests that a shock in the economy may continue to have an effect, even after the shock has been dealt with, e.g., unemployment may bounce back </w:t>
+      </w:r>
+      <w:r>
+        <w:rPr>
+          <w:rFonts w:eastAsiaTheme="minorEastAsia"/>
+          <w:i/>
+          <w:iCs/>
+        </w:rPr>
+        <w:t>lower</w:t>
+      </w:r>
+      <w:r>
+        <w:rPr>
+          <w:rFonts w:eastAsiaTheme="minorEastAsia"/>
+        </w:rPr>
+        <w:t xml:space="preserve"> after a recovery from a recession. However, this theory </w:t>
+      </w:r>
+      <w:r>
+        <w:rPr>
+          <w:rFonts w:eastAsiaTheme="minorEastAsia"/>
+        </w:rPr>
+        <w:t xml:space="preserve">lacks strong evidential support: Liew et al. (2009) found that an analysis of 14 different OECD countries rejects the hysteresis hypothesis. </w:t>
       </w:r>
     </w:p>
     <w:p/>
@@ -782,6 +1536,7 @@
         <w:pStyle w:val="Title"/>
       </w:pPr>
       <w:r>
+        <w:lastRenderedPageBreak/>
         <w:t>Use the three-panel internal economies of scale diagram to show the overall</w:t>
       </w:r>
       <w:r>
@@ -1780,4 +2535,16 @@
     </a:ext>
   </a:extLst>
 </a:theme>
+</file>
+
+<file path=customXml/item1.xml><?xml version="1.0" encoding="utf-8"?>
+<b:Sources xmlns:b="http://schemas.openxmlformats.org/officeDocument/2006/bibliography" xmlns="http://schemas.openxmlformats.org/officeDocument/2006/bibliography" SelectedStyle="\APASixthEditionOfficeOnline.xsl" StyleName="APA" Version="6"/>
+</file>
+
+<file path=customXml/itemProps1.xml><?xml version="1.0" encoding="utf-8"?>
+<ds:datastoreItem xmlns:ds="http://schemas.openxmlformats.org/officeDocument/2006/customXml" ds:itemID="{685B5D53-3BEF-41CD-B11C-69617C8D4A1F}">
+  <ds:schemaRefs>
+    <ds:schemaRef ds:uri="http://schemas.openxmlformats.org/officeDocument/2006/bibliography"/>
+  </ds:schemaRefs>
+</ds:datastoreItem>
 </file>
</xml_diff>

<commit_message>
vault backup: 2024-01-18 20:24:54
</commit_message>
<xml_diff>
--- a/Economics/Macroeconomics/Year 2 Final Exam.docx
+++ b/Economics/Macroeconomics/Year 2 Final Exam.docx
@@ -96,13 +96,8 @@
         </w:numPr>
       </w:pPr>
       <w:r>
-        <w:t xml:space="preserve">Blanchard IS-LM-PC with anchored expectations and endogenous </w:t>
-      </w:r>
-      <w:proofErr w:type="gramStart"/>
-      <w:r>
-        <w:t>money</w:t>
-      </w:r>
-      <w:proofErr w:type="gramEnd"/>
+        <w:t>Blanchard IS-LM-PC with anchored expectations and endogenous money</w:t>
+      </w:r>
     </w:p>
     <w:p>
       <w:pPr>
@@ -226,14 +221,60 @@
       </w:r>
     </w:p>
     <w:p>
-      <w:r>
-        <w:t xml:space="preserve">The Simple Classical Model (SCM) of the economy takes the position of monetary neutrality, which means that monetary policy has no impact on the </w:t>
-      </w:r>
-      <w:r>
-        <w:t>output level in an economy</w:t>
-      </w:r>
-      <w:r>
-        <w:t>. Instead, monetary policy only impacts the price level in an economy.</w:t>
+      <w:pPr>
+        <w:rPr>
+          <w:rFonts w:eastAsiaTheme="minorEastAsia"/>
+        </w:rPr>
+      </w:pPr>
+      <w:r>
+        <w:t>In this essay, I will demonstrate that the Simple Classical Model (SCM) takes the position of monetary neutrality, meaning that it predicts that a monetary shock will have no impact on output in an economy. I will show that both the Blanchard and anti-Blanchard IS-LM-PC</w:t>
+      </w:r>
+      <w:r>
+        <w:rPr>
+          <w:rFonts w:eastAsiaTheme="minorEastAsia"/>
+        </w:rPr>
+        <w:t xml:space="preserve"> </w:t>
+      </w:r>
+      <w:r>
+        <w:rPr>
+          <w:rFonts w:eastAsiaTheme="minorEastAsia"/>
+        </w:rPr>
+        <w:t xml:space="preserve">models </w:t>
+      </w:r>
+      <w:r>
+        <w:rPr>
+          <w:rFonts w:eastAsiaTheme="minorEastAsia"/>
+        </w:rPr>
+        <w:t xml:space="preserve">model </w:t>
+      </w:r>
+      <w:r>
+        <w:rPr>
+          <w:rFonts w:eastAsiaTheme="minorEastAsia"/>
+        </w:rPr>
+        <w:t xml:space="preserve">expansionary monetary shocks as </w:t>
+      </w:r>
+      <w:r>
+        <w:rPr>
+          <w:rFonts w:eastAsiaTheme="minorEastAsia"/>
+        </w:rPr>
+        <w:t>impactful</w:t>
+      </w:r>
+      <w:r>
+        <w:rPr>
+          <w:rFonts w:eastAsiaTheme="minorEastAsia"/>
+        </w:rPr>
+        <w:t xml:space="preserve"> with respect to current levels of output, inflation and wages and profit.</w:t>
+      </w:r>
+      <w:r>
+        <w:rPr>
+          <w:rFonts w:eastAsiaTheme="minorEastAsia"/>
+        </w:rPr>
+        <w:t xml:space="preserve"> Finally, I will consider a broad range of points for and against the Blanchard IS-LM-PC.</w:t>
+      </w:r>
+    </w:p>
+    <w:p>
+      <w:r>
+        <w:t xml:space="preserve"> </w:t>
       </w:r>
     </w:p>
     <w:p>
@@ -478,13 +519,7 @@
           <w:rPr>
             <w:rFonts w:ascii="Cambria Math" w:eastAsiaTheme="minorEastAsia" w:hAnsi="Cambria Math"/>
           </w:rPr>
-          <m:t>A=</m:t>
-        </m:r>
-        <m:r>
-          <w:rPr>
-            <w:rFonts w:ascii="Cambria Math" w:eastAsiaTheme="minorEastAsia" w:hAnsi="Cambria Math"/>
-          </w:rPr>
-          <m:t>K=1</m:t>
+          <m:t>A=K=1</m:t>
         </m:r>
       </m:oMath>
       <w:r>
@@ -723,7 +758,7 @@
         <w:rPr>
           <w:rFonts w:eastAsiaTheme="minorEastAsia"/>
         </w:rPr>
-        <w:t xml:space="preserve">so we substitute in </w:t>
+        <w:t xml:space="preserve">so we substitute </w:t>
       </w:r>
       <m:oMath>
         <m:acc>
@@ -794,19 +829,13 @@
         <w:rPr>
           <w:rFonts w:eastAsiaTheme="minorEastAsia"/>
         </w:rPr>
-        <w:t>This equation implies that</w:t>
-      </w:r>
-      <w:r>
-        <w:rPr>
-          <w:rFonts w:eastAsiaTheme="minorEastAsia"/>
-        </w:rPr>
-        <w:t xml:space="preserve">, to </w:t>
-      </w:r>
-      <w:r>
-        <w:rPr>
-          <w:rFonts w:eastAsiaTheme="minorEastAsia"/>
-        </w:rPr>
-        <w:t xml:space="preserve">maintain output fixed at </w:t>
+        <w:t>This implies that</w:t>
+      </w:r>
+      <w:r>
+        <w:rPr>
+          <w:rFonts w:eastAsiaTheme="minorEastAsia"/>
+        </w:rPr>
+        <w:t xml:space="preserve">, to maintain output fixed at </w:t>
       </w:r>
       <m:oMath>
         <m:acc>
@@ -833,37 +862,19 @@
         <w:rPr>
           <w:rFonts w:eastAsiaTheme="minorEastAsia"/>
         </w:rPr>
-        <w:t xml:space="preserve">, </w:t>
-      </w:r>
-      <w:r>
-        <w:rPr>
-          <w:rFonts w:eastAsiaTheme="minorEastAsia"/>
-        </w:rPr>
-        <w:t>a rise in the money supply requires an equal rise in the price level</w:t>
-      </w:r>
-      <w:r>
-        <w:rPr>
-          <w:rFonts w:eastAsiaTheme="minorEastAsia"/>
-        </w:rPr>
-        <w:t xml:space="preserve"> and vice versa. We see this in figures 1.3 and 1.4: the expansionary monetary policy leads to a</w:t>
-      </w:r>
-      <w:r>
-        <w:rPr>
-          <w:rFonts w:eastAsiaTheme="minorEastAsia"/>
-        </w:rPr>
-        <w:t>n increase in aggregate demand</w:t>
-      </w:r>
-      <w:r>
-        <w:rPr>
-          <w:rFonts w:eastAsiaTheme="minorEastAsia"/>
-        </w:rPr>
-        <w:t xml:space="preserve"> and a</w:t>
-      </w:r>
-      <w:r>
-        <w:rPr>
-          <w:rFonts w:eastAsiaTheme="minorEastAsia"/>
-        </w:rPr>
-        <w:t xml:space="preserve"> rise from P1 to P2.</w:t>
+        <w:t>, a rise in the money supply requires an equal rise in the price level and vice versa</w:t>
+      </w:r>
+      <w:r>
+        <w:rPr>
+          <w:rFonts w:eastAsiaTheme="minorEastAsia"/>
+        </w:rPr>
+        <w:t>, so P1 shifts to P2</w:t>
+      </w:r>
+      <w:r>
+        <w:rPr>
+          <w:rFonts w:eastAsiaTheme="minorEastAsia"/>
+        </w:rPr>
+        <w:t>.</w:t>
       </w:r>
       <w:r>
         <w:rPr>
@@ -1186,45 +1197,7 @@
           <w:rFonts w:eastAsiaTheme="minorEastAsia"/>
         </w:rPr>
         <w:lastRenderedPageBreak/>
-        <w:t xml:space="preserve">The anti-Blanchard IS-LM-PC agrees with the Blanchard model, insofar as it concerns the process I have already explained. However, the anti-Blanchard model argues that following this process, the potential output Yn in figure 2.5 will adjust to the output Y, because of a desire </w:t>
-      </w:r>
-      <w:r>
-        <w:rPr>
-          <w:rFonts w:eastAsiaTheme="minorEastAsia"/>
-        </w:rPr>
-        <w:t>among workers and firms to lower inflation</w:t>
-      </w:r>
-      <w:r>
-        <w:rPr>
-          <w:rFonts w:eastAsiaTheme="minorEastAsia"/>
-        </w:rPr>
-        <w:t>.</w:t>
-      </w:r>
-      <w:r>
-        <w:rPr>
-          <w:rFonts w:eastAsiaTheme="minorEastAsia"/>
-        </w:rPr>
-        <w:t xml:space="preserve"> This adjustment </w:t>
-      </w:r>
-      <w:r>
-        <w:rPr>
-          <w:rFonts w:eastAsiaTheme="minorEastAsia"/>
-        </w:rPr>
-        <w:t xml:space="preserve">can happen in two different ways, and will be determined by whether firms or workers have the most power </w:t>
-      </w:r>
-      <w:proofErr w:type="gramStart"/>
-      <w:r>
-        <w:rPr>
-          <w:rFonts w:eastAsiaTheme="minorEastAsia"/>
-        </w:rPr>
-        <w:t>in a given</w:t>
-      </w:r>
-      <w:proofErr w:type="gramEnd"/>
-      <w:r>
-        <w:rPr>
-          <w:rFonts w:eastAsiaTheme="minorEastAsia"/>
-        </w:rPr>
-        <w:t xml:space="preserve"> economy.</w:t>
+        <w:t>The anti-Blanchard IS-LM-PC agrees with the Blanchard model, insofar as it concerns the process I have already explained. However, the anti-Blanchard model argues that following this process, the potential output Yn in figure 2.5 will adjust to the output Y, because of a desire among workers and firms to lower inflation. This adjustment can happen in two different ways, and will be determined by whether firms or workers have the most power in a given economy.</w:t>
       </w:r>
     </w:p>
     <w:p>
@@ -1239,155 +1212,9 @@
           <w:noProof/>
         </w:rPr>
         <w:drawing>
-          <wp:inline distT="0" distB="0" distL="0" distR="0" wp14:anchorId="0293416A" wp14:editId="52CEBE93">
-            <wp:extent cx="4171266" cy="4791456"/>
-            <wp:effectExtent l="0" t="0" r="1270" b="0"/>
-            <wp:docPr id="772580508" name="Picture 1" descr="A diagram of a graph&#10;&#10;Description automatically generated with medium confidence"/>
-            <wp:cNvGraphicFramePr>
-              <a:graphicFrameLocks xmlns:a="http://schemas.openxmlformats.org/drawingml/2006/main" noChangeAspect="1"/>
-            </wp:cNvGraphicFramePr>
-            <a:graphic xmlns:a="http://schemas.openxmlformats.org/drawingml/2006/main">
-              <a:graphicData uri="http://schemas.openxmlformats.org/drawingml/2006/picture">
-                <pic:pic xmlns:pic="http://schemas.openxmlformats.org/drawingml/2006/picture">
-                  <pic:nvPicPr>
-                    <pic:cNvPr id="772580508" name="Picture 1" descr="A diagram of a graph&#10;&#10;Description automatically generated with medium confidence"/>
-                    <pic:cNvPicPr/>
-                  </pic:nvPicPr>
-                  <pic:blipFill>
-                    <a:blip r:embed="rId8"/>
-                    <a:stretch>
-                      <a:fillRect/>
-                    </a:stretch>
-                  </pic:blipFill>
-                  <pic:spPr>
-                    <a:xfrm>
-                      <a:off x="0" y="0"/>
-                      <a:ext cx="4177252" cy="4798332"/>
-                    </a:xfrm>
-                    <a:prstGeom prst="rect">
-                      <a:avLst/>
-                    </a:prstGeom>
-                  </pic:spPr>
-                </pic:pic>
-              </a:graphicData>
-            </a:graphic>
-          </wp:inline>
-        </w:drawing>
-      </w:r>
-    </w:p>
-    <w:p>
-      <w:pPr>
-        <w:jc w:val="center"/>
-        <w:rPr>
-          <w:rFonts w:eastAsiaTheme="minorEastAsia"/>
-        </w:rPr>
-      </w:pPr>
-      <w:r>
-        <w:rPr>
-          <w:rFonts w:eastAsiaTheme="minorEastAsia"/>
-          <w:i/>
-          <w:iCs/>
-        </w:rPr>
-        <w:t>Figure 3</w:t>
-      </w:r>
-    </w:p>
-    <w:p>
-      <w:pPr>
-        <w:rPr>
-          <w:rFonts w:eastAsiaTheme="minorEastAsia"/>
-        </w:rPr>
-      </w:pPr>
-      <w:r>
-        <w:rPr>
-          <w:rFonts w:eastAsiaTheme="minorEastAsia"/>
-        </w:rPr>
-        <w:t xml:space="preserve">In figure 3.5, we see what happens when </w:t>
-      </w:r>
-      <w:r>
-        <w:rPr>
-          <w:rFonts w:eastAsiaTheme="minorEastAsia"/>
-          <w:i/>
-          <w:iCs/>
-        </w:rPr>
-        <w:t>workers</w:t>
-      </w:r>
-      <w:r>
-        <w:rPr>
-          <w:rFonts w:eastAsiaTheme="minorEastAsia"/>
-        </w:rPr>
-        <w:t xml:space="preserve"> dominate the economy: they force firms to lower their mark-up, from m to m2, shifting PS to PS2 and aligning potential and real output. </w:t>
-      </w:r>
-      <w:r>
-        <w:rPr>
-          <w:rFonts w:eastAsiaTheme="minorEastAsia"/>
-        </w:rPr>
-        <w:t xml:space="preserve">By lowering mark-up, firms lose the purple area to the workers. After </w:t>
-      </w:r>
-      <w:r>
-        <w:rPr>
-          <w:rFonts w:eastAsiaTheme="minorEastAsia"/>
-        </w:rPr>
-        <w:t>Yn</w:t>
-      </w:r>
-      <w:r>
-        <w:rPr>
-          <w:rFonts w:eastAsiaTheme="minorEastAsia"/>
-        </w:rPr>
-        <w:t>(t-1)</w:t>
-      </w:r>
-      <w:r>
-        <w:rPr>
-          <w:rFonts w:eastAsiaTheme="minorEastAsia"/>
-        </w:rPr>
-        <w:t xml:space="preserve"> shifts</w:t>
-      </w:r>
-      <w:r>
-        <w:rPr>
-          <w:rFonts w:eastAsiaTheme="minorEastAsia"/>
-        </w:rPr>
-        <w:t xml:space="preserve"> to Yn</w:t>
-      </w:r>
-      <w:r>
-        <w:rPr>
-          <w:rFonts w:eastAsiaTheme="minorEastAsia"/>
-        </w:rPr>
-        <w:t xml:space="preserve">, </w:t>
-      </w:r>
-      <w:r>
-        <w:rPr>
-          <w:rFonts w:eastAsiaTheme="minorEastAsia"/>
-        </w:rPr>
-        <w:t xml:space="preserve">PC shifts to PC2 </w:t>
-      </w:r>
-      <w:r>
-        <w:rPr>
-          <w:rFonts w:eastAsiaTheme="minorEastAsia"/>
-        </w:rPr>
-        <w:t xml:space="preserve">and, because of anchored inflation expectations, we </w:t>
-      </w:r>
-      <w:r>
-        <w:rPr>
-          <w:rFonts w:eastAsiaTheme="minorEastAsia"/>
-        </w:rPr>
-        <w:t>end the inflationary period, demonstrated in figure 3.4.</w:t>
-      </w:r>
-    </w:p>
-    <w:p>
-      <w:pPr>
-        <w:jc w:val="center"/>
-        <w:rPr>
-          <w:rFonts w:eastAsiaTheme="minorEastAsia"/>
-        </w:rPr>
-      </w:pPr>
-      <w:r>
-        <w:rPr>
-          <w:noProof/>
-        </w:rPr>
-        <w:lastRenderedPageBreak/>
-        <w:drawing>
-          <wp:inline distT="0" distB="0" distL="0" distR="0" wp14:anchorId="250A9734" wp14:editId="688BCD0C">
-            <wp:extent cx="3657600" cy="4151575"/>
-            <wp:effectExtent l="0" t="0" r="0" b="1905"/>
+          <wp:inline distT="0" distB="0" distL="0" distR="0" wp14:anchorId="250A9734" wp14:editId="4041725F">
+            <wp:extent cx="3805311" cy="4319235"/>
+            <wp:effectExtent l="0" t="0" r="5080" b="5715"/>
             <wp:docPr id="926348206" name="Picture 1" descr="A diagram of a mathematical equation&#10;&#10;Description automatically generated with medium confidence"/>
             <wp:cNvGraphicFramePr>
               <a:graphicFrameLocks xmlns:a="http://schemas.openxmlformats.org/drawingml/2006/main" noChangeAspect="1"/>
@@ -1400,7 +1227,7 @@
                     <pic:cNvPicPr/>
                   </pic:nvPicPr>
                   <pic:blipFill>
-                    <a:blip r:embed="rId9"/>
+                    <a:blip r:embed="rId8"/>
                     <a:stretch>
                       <a:fillRect/>
                     </a:stretch>
@@ -1408,7 +1235,7 @@
                   <pic:spPr>
                     <a:xfrm>
                       <a:off x="0" y="0"/>
-                      <a:ext cx="3666429" cy="4161596"/>
+                      <a:ext cx="3816703" cy="4332166"/>
                     </a:xfrm>
                     <a:prstGeom prst="rect">
                       <a:avLst/>
@@ -1436,26 +1263,7 @@
           <w:i/>
           <w:iCs/>
         </w:rPr>
-        <w:t>Figure 4</w:t>
-      </w:r>
-    </w:p>
-    <w:p>
-      <w:pPr>
-        <w:rPr>
-          <w:rFonts w:eastAsiaTheme="minorEastAsia"/>
-        </w:rPr>
-      </w:pPr>
-      <w:r>
-        <w:rPr>
-          <w:rFonts w:eastAsiaTheme="minorEastAsia"/>
-        </w:rPr>
-        <w:t xml:space="preserve">In figure 4, we see what happens </w:t>
-      </w:r>
-      <w:r>
-        <w:rPr>
-          <w:rFonts w:eastAsiaTheme="minorEastAsia"/>
-        </w:rPr>
-        <w:t xml:space="preserve">when </w:t>
+        <w:t xml:space="preserve">Figure </w:t>
       </w:r>
       <w:r>
         <w:rPr>
@@ -1463,13 +1271,62 @@
           <w:i/>
           <w:iCs/>
         </w:rPr>
+        <w:t>3</w:t>
+      </w:r>
+    </w:p>
+    <w:p>
+      <w:pPr>
+        <w:rPr>
+          <w:rFonts w:eastAsiaTheme="minorEastAsia"/>
+        </w:rPr>
+      </w:pPr>
+      <w:r>
+        <w:rPr>
+          <w:rFonts w:eastAsiaTheme="minorEastAsia"/>
+        </w:rPr>
+        <w:t xml:space="preserve">In figure </w:t>
+      </w:r>
+      <w:r>
+        <w:rPr>
+          <w:rFonts w:eastAsiaTheme="minorEastAsia"/>
+        </w:rPr>
+        <w:t>3</w:t>
+      </w:r>
+      <w:r>
+        <w:rPr>
+          <w:rFonts w:eastAsiaTheme="minorEastAsia"/>
+        </w:rPr>
+        <w:t xml:space="preserve">, we see what happens </w:t>
+      </w:r>
+      <w:r>
+        <w:rPr>
+          <w:rFonts w:eastAsiaTheme="minorEastAsia"/>
+        </w:rPr>
+        <w:t xml:space="preserve">when </w:t>
+      </w:r>
+      <w:r>
+        <w:rPr>
+          <w:rFonts w:eastAsiaTheme="minorEastAsia"/>
+        </w:rPr>
         <w:t>firms</w:t>
       </w:r>
       <w:r>
         <w:rPr>
           <w:rFonts w:eastAsiaTheme="minorEastAsia"/>
         </w:rPr>
-        <w:t xml:space="preserve"> dominate the economy. Rather than reduce mark-up, firms force workers to accept lower wages, which is modelled as a fall in their bargaining power. This shifts WS to WS2, causing Yn(t-1) to shift to Yn and PC to shift to PC2, ending the inflationary period as seen in figure 4.4. </w:t>
+        <w:t xml:space="preserve"> dominate the economy. Rather than reduce mark-up, firms force workers to accept lower wages, which is modelled as a fall in their bargaining power. This shifts WS to WS2, causing Yn(t-1) to shift to Yn and PC to shift to PC2, ending the inflationary period as seen in figure </w:t>
+      </w:r>
+      <w:r>
+        <w:rPr>
+          <w:rFonts w:eastAsiaTheme="minorEastAsia"/>
+        </w:rPr>
+        <w:t>3</w:t>
+      </w:r>
+      <w:r>
+        <w:rPr>
+          <w:rFonts w:eastAsiaTheme="minorEastAsia"/>
+        </w:rPr>
+        <w:t xml:space="preserve">.4. </w:t>
       </w:r>
     </w:p>
     <w:p>
@@ -1507,7 +1364,50 @@
         <w:rPr>
           <w:rFonts w:eastAsiaTheme="minorEastAsia"/>
         </w:rPr>
-        <w:t xml:space="preserve"> First, Blanchard’s IS-LM-PC differs from the classical IS-LM-PC model in an important way, that it is also based on the theory of hysteresis. Essentially, the theory suggests that a shock in the economy may continue to have an effect, even after the shock has been dealt with, e.g., unemployment may bounce back </w:t>
+        <w:t xml:space="preserve"> First, Blanchard’s IS-LM-PC differs from the </w:t>
+      </w:r>
+      <w:r>
+        <w:rPr>
+          <w:rFonts w:eastAsiaTheme="minorEastAsia"/>
+        </w:rPr>
+        <w:t>simple</w:t>
+      </w:r>
+      <w:r>
+        <w:rPr>
+          <w:rFonts w:eastAsiaTheme="minorEastAsia"/>
+        </w:rPr>
+        <w:t xml:space="preserve"> IS-LM-PC model in an important way, that it </w:t>
+      </w:r>
+      <w:r>
+        <w:rPr>
+          <w:rFonts w:eastAsiaTheme="minorEastAsia"/>
+        </w:rPr>
+        <w:t xml:space="preserve">includes </w:t>
+      </w:r>
+      <w:r>
+        <w:rPr>
+          <w:rFonts w:eastAsiaTheme="minorEastAsia"/>
+        </w:rPr>
+        <w:t xml:space="preserve">the theory of </w:t>
+      </w:r>
+      <w:r>
+        <w:rPr>
+          <w:rFonts w:eastAsiaTheme="minorEastAsia"/>
+        </w:rPr>
+        <w:lastRenderedPageBreak/>
+        <w:t>hysteresis</w:t>
+      </w:r>
+      <w:r>
+        <w:rPr>
+          <w:rFonts w:eastAsiaTheme="minorEastAsia"/>
+        </w:rPr>
+        <w:t>, pioneered by Blanchard</w:t>
+      </w:r>
+      <w:r>
+        <w:rPr>
+          <w:rFonts w:eastAsiaTheme="minorEastAsia"/>
+        </w:rPr>
+        <w:t xml:space="preserve">. Essentially, the theory suggests that a shock in the economy may continue to have an effect, even after the shock has been dealt with, e.g., unemployment may bounce back </w:t>
       </w:r>
       <w:r>
         <w:rPr>
@@ -1521,22 +1421,51 @@
         <w:rPr>
           <w:rFonts w:eastAsiaTheme="minorEastAsia"/>
         </w:rPr>
-        <w:t xml:space="preserve"> after a recovery from a recession. However, this theory </w:t>
-      </w:r>
-      <w:r>
-        <w:rPr>
-          <w:rFonts w:eastAsiaTheme="minorEastAsia"/>
-        </w:rPr>
-        <w:t xml:space="preserve">lacks strong evidential support: Liew et al. (2009) found that an analysis of 14 different OECD countries rejects the hysteresis hypothesis. </w:t>
-      </w:r>
-    </w:p>
-    <w:p/>
+        <w:t xml:space="preserve"> after a</w:t>
+      </w:r>
+      <w:r>
+        <w:rPr>
+          <w:rFonts w:eastAsiaTheme="minorEastAsia"/>
+        </w:rPr>
+        <w:t xml:space="preserve"> full</w:t>
+      </w:r>
+      <w:r>
+        <w:rPr>
+          <w:rFonts w:eastAsiaTheme="minorEastAsia"/>
+        </w:rPr>
+        <w:t xml:space="preserve"> recovery from a recession. However, this theory </w:t>
+      </w:r>
+      <w:r>
+        <w:rPr>
+          <w:rFonts w:eastAsiaTheme="minorEastAsia"/>
+        </w:rPr>
+        <w:t>lacks strong evidential support: Liew et al. (2009) found that an analysis of 14 different OECD countries rejects the hysteresis hypothesis.</w:t>
+      </w:r>
+      <w:r>
+        <w:rPr>
+          <w:rFonts w:eastAsiaTheme="minorEastAsia"/>
+        </w:rPr>
+        <w:t xml:space="preserve"> Another weakness exists in the fact that changes in wages in the labour market in figure 3.5 don’t lead to a change in consumption in the economy, which would shift the IS curve</w:t>
+      </w:r>
+      <w:r>
+        <w:rPr>
+          <w:rFonts w:eastAsiaTheme="minorEastAsia"/>
+        </w:rPr>
+        <w:t>, making the model less realistic.</w:t>
+      </w:r>
+    </w:p>
+    <w:p>
+      <w:pPr>
+        <w:rPr>
+          <w:rFonts w:eastAsiaTheme="minorEastAsia"/>
+        </w:rPr>
+      </w:pPr>
+    </w:p>
     <w:p>
       <w:pPr>
         <w:pStyle w:val="Title"/>
       </w:pPr>
       <w:r>
-        <w:lastRenderedPageBreak/>
         <w:t>Use the three-panel internal economies of scale diagram to show the overall</w:t>
       </w:r>
       <w:r>
@@ -1626,6 +1555,358 @@
           <w:numId w:val="1"/>
         </w:numPr>
       </w:pPr>
+      <w:r>
+        <w:t xml:space="preserve">Curve of mark-up and number of firms, </w:t>
+      </w:r>
+      <w:r>
+        <w:t xml:space="preserve">number of firms doubles but they cannot all be supported because the price dictated by competition is less than the necessary </w:t>
+      </w:r>
+      <w:proofErr w:type="spellStart"/>
+      <w:proofErr w:type="gramStart"/>
+      <w:r>
+        <w:t>break even</w:t>
+      </w:r>
+      <w:proofErr w:type="spellEnd"/>
+      <w:proofErr w:type="gramEnd"/>
+      <w:r>
+        <w:t xml:space="preserve"> price.</w:t>
+      </w:r>
+    </w:p>
+    <w:p>
+      <w:pPr>
+        <w:pStyle w:val="ListParagraph"/>
+        <w:numPr>
+          <w:ilvl w:val="0"/>
+          <w:numId w:val="1"/>
+        </w:numPr>
+      </w:pPr>
+      <w:r>
+        <w:t xml:space="preserve">Moving to the UK and the EU, the UK leaving is more a form of disintegration. Because of the free trade agreement with the EU, the </w:t>
+      </w:r>
+      <w:proofErr w:type="spellStart"/>
+      <w:proofErr w:type="gramStart"/>
+      <w:r>
+        <w:t>break even</w:t>
+      </w:r>
+      <w:proofErr w:type="spellEnd"/>
+      <w:proofErr w:type="gramEnd"/>
+      <w:r>
+        <w:t xml:space="preserve"> point will not reduce back to pre-EU levels, because UK firms will still have access to a larger amount of customers than pre-EU levels. However, the number of firms will still have to adjust to this new break-even point. This leads to a higher mark-up across the UK economy</w:t>
+      </w:r>
+    </w:p>
+    <w:p>
+      <w:pPr>
+        <w:pStyle w:val="ListParagraph"/>
+        <w:numPr>
+          <w:ilvl w:val="0"/>
+          <w:numId w:val="1"/>
+        </w:numPr>
+      </w:pPr>
+      <w:r>
+        <w:t>This higher mark-up will have two different impacts:</w:t>
+      </w:r>
+    </w:p>
+    <w:p>
+      <w:pPr>
+        <w:pStyle w:val="ListParagraph"/>
+        <w:numPr>
+          <w:ilvl w:val="1"/>
+          <w:numId w:val="1"/>
+        </w:numPr>
+      </w:pPr>
+      <w:proofErr w:type="spellStart"/>
+      <w:r>
+        <w:t>i</w:t>
+      </w:r>
+      <w:proofErr w:type="spellEnd"/>
+      <w:r>
+        <w:t>) with rising interest rates: the mark-up causes a reduction in Yn, meaning we will be in an inflationary period with the same IS-LM relation. The central increases interest rates to end the inflationary period, getting IS-LM output back to the natural rate.</w:t>
+      </w:r>
+    </w:p>
+    <w:p>
+      <w:pPr>
+        <w:pStyle w:val="ListParagraph"/>
+        <w:numPr>
+          <w:ilvl w:val="1"/>
+          <w:numId w:val="1"/>
+        </w:numPr>
+      </w:pPr>
+      <w:r>
+        <w:t>ii) with immigration: the increased mark-up causes a reduction in Yn. Immigration into the economy would shift WS downwards and increase Yn.</w:t>
+      </w:r>
+    </w:p>
+    <w:p>
+      <w:r>
+        <w:t xml:space="preserve">In this essay, I will demonstrate that the overall impact of trade integration in two identical economies is a decrease in mark-up and an increase in the number of companies, however this increase is less than double. Next, I will show the implications of this theory in relation to the trade </w:t>
+      </w:r>
+      <w:r>
+        <w:rPr>
+          <w:i/>
+          <w:iCs/>
+        </w:rPr>
+        <w:t>disintegration</w:t>
+      </w:r>
+      <w:r>
+        <w:t xml:space="preserve"> between the UK and the EU during Brexit, that being that mark-up is increased and the number of firms decreases, although not to pre-EU levels. As a result of this increased mark-up, the UK economy could respond in one of two ways. First, I will show the effects of the central bank responding by changing interest rates, and second, I will show the alternative effect of increase immigration. Finally, I will demonstrate that the overall macroeconomic impact of Brexit on the UK economy has been negative.</w:t>
+      </w:r>
+    </w:p>
+    <w:p>
+      <w:pPr>
+        <w:jc w:val="center"/>
+      </w:pPr>
+      <w:r>
+        <w:rPr>
+          <w:noProof/>
+        </w:rPr>
+        <w:lastRenderedPageBreak/>
+        <w:drawing>
+          <wp:inline distT="0" distB="0" distL="0" distR="0" wp14:anchorId="170EBD94" wp14:editId="1B2566DF">
+            <wp:extent cx="5731510" cy="2312035"/>
+            <wp:effectExtent l="0" t="0" r="2540" b="0"/>
+            <wp:docPr id="126204835" name="Picture 1"/>
+            <wp:cNvGraphicFramePr>
+              <a:graphicFrameLocks xmlns:a="http://schemas.openxmlformats.org/drawingml/2006/main" noChangeAspect="1"/>
+            </wp:cNvGraphicFramePr>
+            <a:graphic xmlns:a="http://schemas.openxmlformats.org/drawingml/2006/main">
+              <a:graphicData uri="http://schemas.openxmlformats.org/drawingml/2006/picture">
+                <pic:pic xmlns:pic="http://schemas.openxmlformats.org/drawingml/2006/picture">
+                  <pic:nvPicPr>
+                    <pic:cNvPr id="126204835" name=""/>
+                    <pic:cNvPicPr/>
+                  </pic:nvPicPr>
+                  <pic:blipFill>
+                    <a:blip r:embed="rId9"/>
+                    <a:stretch>
+                      <a:fillRect/>
+                    </a:stretch>
+                  </pic:blipFill>
+                  <pic:spPr>
+                    <a:xfrm>
+                      <a:off x="0" y="0"/>
+                      <a:ext cx="5731510" cy="2312035"/>
+                    </a:xfrm>
+                    <a:prstGeom prst="rect">
+                      <a:avLst/>
+                    </a:prstGeom>
+                  </pic:spPr>
+                </pic:pic>
+              </a:graphicData>
+            </a:graphic>
+          </wp:inline>
+        </w:drawing>
+      </w:r>
+    </w:p>
+    <w:p>
+      <w:pPr>
+        <w:jc w:val="center"/>
+        <w:rPr>
+          <w:i/>
+          <w:iCs/>
+        </w:rPr>
+      </w:pPr>
+      <w:r>
+        <w:rPr>
+          <w:i/>
+          <w:iCs/>
+        </w:rPr>
+        <w:t>Figure 1</w:t>
+      </w:r>
+    </w:p>
+    <w:p>
+      <w:r>
+        <w:t xml:space="preserve">In figure 1, the effect of integrating two identical economies is expressed by internally analysing one of the two economies. </w:t>
+      </w:r>
+      <w:r>
+        <w:t xml:space="preserve">There are two important effects when it comes to integration: first, the customer base which firms sell to doubles in size, meaning it is easier for firms to break-even as they sell more products and can retain the same level of revenue even while lowering mark-up. This has the effect of shifting the break-even curve from BE1 to BE2. Second, the total number of firms doubles from n to 2n. At this number of firms, the competition curve CC determines that they must sell at </w:t>
+      </w:r>
+      <w:r>
+        <w:t>price B, but they require price A to break even. So, firms</w:t>
+      </w:r>
+      <w:r>
+        <w:t xml:space="preserve"> either</w:t>
+      </w:r>
+      <w:r>
+        <w:t xml:space="preserve"> leave the market </w:t>
+      </w:r>
+      <w:r>
+        <w:t xml:space="preserve">completely, or are acquired via mergers </w:t>
+      </w:r>
+      <w:r>
+        <w:t xml:space="preserve">until the </w:t>
+      </w:r>
+      <w:r>
+        <w:t xml:space="preserve">number of firms decreases and the </w:t>
+      </w:r>
+      <w:r>
+        <w:t>equilibrium between CC and BE2 is reached – at this point, the price given by competition is enough to break even and we reach a steady state. To summarise, integration of two identical economies will lower prices and increase the number of firms, however this number will not be double the original number.</w:t>
+      </w:r>
+    </w:p>
+    <w:p>
+      <w:pPr>
+        <w:jc w:val="center"/>
+      </w:pPr>
+      <w:r>
+        <w:rPr>
+          <w:noProof/>
+        </w:rPr>
+        <w:drawing>
+          <wp:inline distT="0" distB="0" distL="0" distR="0" wp14:anchorId="3D404FEC" wp14:editId="304CAA12">
+            <wp:extent cx="5731510" cy="2294255"/>
+            <wp:effectExtent l="0" t="0" r="2540" b="0"/>
+            <wp:docPr id="1638528925" name="Picture 1"/>
+            <wp:cNvGraphicFramePr>
+              <a:graphicFrameLocks xmlns:a="http://schemas.openxmlformats.org/drawingml/2006/main" noChangeAspect="1"/>
+            </wp:cNvGraphicFramePr>
+            <a:graphic xmlns:a="http://schemas.openxmlformats.org/drawingml/2006/main">
+              <a:graphicData uri="http://schemas.openxmlformats.org/drawingml/2006/picture">
+                <pic:pic xmlns:pic="http://schemas.openxmlformats.org/drawingml/2006/picture">
+                  <pic:nvPicPr>
+                    <pic:cNvPr id="1638528925" name=""/>
+                    <pic:cNvPicPr/>
+                  </pic:nvPicPr>
+                  <pic:blipFill>
+                    <a:blip r:embed="rId10"/>
+                    <a:stretch>
+                      <a:fillRect/>
+                    </a:stretch>
+                  </pic:blipFill>
+                  <pic:spPr>
+                    <a:xfrm>
+                      <a:off x="0" y="0"/>
+                      <a:ext cx="5731510" cy="2294255"/>
+                    </a:xfrm>
+                    <a:prstGeom prst="rect">
+                      <a:avLst/>
+                    </a:prstGeom>
+                  </pic:spPr>
+                </pic:pic>
+              </a:graphicData>
+            </a:graphic>
+          </wp:inline>
+        </w:drawing>
+      </w:r>
+    </w:p>
+    <w:p>
+      <w:pPr>
+        <w:jc w:val="center"/>
+        <w:rPr>
+          <w:i/>
+          <w:iCs/>
+        </w:rPr>
+      </w:pPr>
+      <w:r>
+        <w:rPr>
+          <w:i/>
+          <w:iCs/>
+        </w:rPr>
+        <w:t>Figure 2</w:t>
+      </w:r>
+    </w:p>
+    <w:p>
+      <w:r>
+        <w:t xml:space="preserve">In figure 2, we see the effects of the UK disintegrating from the EU. BE1 represents the break-even curve </w:t>
+      </w:r>
+      <w:r>
+        <w:rPr>
+          <w:i/>
+          <w:iCs/>
+        </w:rPr>
+        <w:t>before</w:t>
+      </w:r>
+      <w:r>
+        <w:t xml:space="preserve"> the UK joined the EU, BE2 represents the break-even curve </w:t>
+      </w:r>
+      <w:r>
+        <w:t>during EU membership</w:t>
+      </w:r>
+      <w:r>
+        <w:t xml:space="preserve">, and BE3 represents the break-even curve </w:t>
+      </w:r>
+      <w:r>
+        <w:rPr>
+          <w:i/>
+          <w:iCs/>
+        </w:rPr>
+        <w:t>after</w:t>
+      </w:r>
+      <w:r>
+        <w:t xml:space="preserve"> Brexit. BE3 lies between BE1 and BE2 because, post-Brexit, the customer base for firms is still greater than the customer base pre-integration due to the post-Brexit free trade agreement with the EU</w:t>
+      </w:r>
+      <w:r>
+        <w:t xml:space="preserve">. </w:t>
+      </w:r>
+      <w:r>
+        <w:lastRenderedPageBreak/>
+        <w:t xml:space="preserve">Furthermore, I have placed it closer to BE2 since the current trade agreement is closer to EU membership than what came before. Following disintegration, the number of firms is unstable at </w:t>
+      </w:r>
+      <m:oMath>
+        <m:sSub>
+          <m:sSubPr>
+            <m:ctrlPr>
+              <w:rPr>
+                <w:rFonts w:ascii="Cambria Math" w:hAnsi="Cambria Math"/>
+                <w:i/>
+              </w:rPr>
+            </m:ctrlPr>
+          </m:sSubPr>
+          <m:e>
+            <m:r>
+              <w:rPr>
+                <w:rFonts w:ascii="Cambria Math" w:hAnsi="Cambria Math"/>
+              </w:rPr>
+              <m:t>n</m:t>
+            </m:r>
+          </m:e>
+          <m:sub>
+            <m:r>
+              <w:rPr>
+                <w:rFonts w:ascii="Cambria Math" w:hAnsi="Cambria Math"/>
+              </w:rPr>
+              <m:t>2</m:t>
+            </m:r>
+          </m:sub>
+        </m:sSub>
+      </m:oMath>
+      <w:r>
+        <w:rPr>
+          <w:rFonts w:eastAsiaTheme="minorEastAsia"/>
+        </w:rPr>
+        <w:t xml:space="preserve"> because firms require price A for their goods but can only set price B because of competition. Like before, firms leave and are acquired until a new equilibrium is reached at </w:t>
+      </w:r>
+      <m:oMath>
+        <m:sSub>
+          <m:sSubPr>
+            <m:ctrlPr>
+              <w:rPr>
+                <w:rFonts w:ascii="Cambria Math" w:eastAsiaTheme="minorEastAsia" w:hAnsi="Cambria Math"/>
+                <w:i/>
+              </w:rPr>
+            </m:ctrlPr>
+          </m:sSubPr>
+          <m:e>
+            <m:r>
+              <w:rPr>
+                <w:rFonts w:ascii="Cambria Math" w:eastAsiaTheme="minorEastAsia" w:hAnsi="Cambria Math"/>
+              </w:rPr>
+              <m:t>n</m:t>
+            </m:r>
+          </m:e>
+          <m:sub>
+            <m:r>
+              <w:rPr>
+                <w:rFonts w:ascii="Cambria Math" w:eastAsiaTheme="minorEastAsia" w:hAnsi="Cambria Math"/>
+              </w:rPr>
+              <m:t>3</m:t>
+            </m:r>
+          </m:sub>
+        </m:sSub>
+      </m:oMath>
+      <w:r>
+        <w:rPr>
+          <w:rFonts w:eastAsiaTheme="minorEastAsia"/>
+        </w:rPr>
+        <w:t>. Thus, Brexit results in a higher mark-up, larger and fewer firms, and less total sales in the British Economy.</w:t>
+      </w:r>
     </w:p>
     <w:sectPr>
       <w:pgSz w:w="11906" w:h="16838"/>

</xml_diff>

<commit_message>
vault backup: 2024-01-18 23:38:08
</commit_message>
<xml_diff>
--- a/Economics/Macroeconomics/Year 2 Final Exam.docx
+++ b/Economics/Macroeconomics/Year 2 Final Exam.docx
@@ -5,6 +5,7 @@
     <w:p>
       <w:pPr>
         <w:pStyle w:val="Title"/>
+        <w:spacing w:line="480" w:lineRule="auto"/>
       </w:pPr>
       <w:r>
         <w:t xml:space="preserve">Assume an economy that starts with </w:t>
@@ -29,199 +30,8 @@
       </w:r>
     </w:p>
     <w:p>
-      <w:r>
-        <w:t>Plan:</w:t>
-      </w:r>
-    </w:p>
-    <w:p>
-      <w:pPr>
-        <w:pStyle w:val="ListParagraph"/>
-        <w:numPr>
-          <w:ilvl w:val="0"/>
-          <w:numId w:val="1"/>
-        </w:numPr>
-      </w:pPr>
-      <w:r>
-        <w:t>Introduction</w:t>
-      </w:r>
-    </w:p>
-    <w:p>
-      <w:pPr>
-        <w:pStyle w:val="ListParagraph"/>
-        <w:numPr>
-          <w:ilvl w:val="0"/>
-          <w:numId w:val="1"/>
-        </w:numPr>
-      </w:pPr>
-      <w:r>
-        <w:t>What is the impact of the shock?</w:t>
-      </w:r>
-    </w:p>
-    <w:p>
-      <w:pPr>
-        <w:pStyle w:val="ListParagraph"/>
-        <w:numPr>
-          <w:ilvl w:val="1"/>
-          <w:numId w:val="1"/>
-        </w:numPr>
-      </w:pPr>
-      <w:r>
-        <w:t>Simple classical model</w:t>
-      </w:r>
-    </w:p>
-    <w:p>
-      <w:pPr>
-        <w:pStyle w:val="ListParagraph"/>
-        <w:numPr>
-          <w:ilvl w:val="2"/>
-          <w:numId w:val="1"/>
-        </w:numPr>
-      </w:pPr>
-      <w:r>
-        <w:t xml:space="preserve">No effect – </w:t>
-      </w:r>
-      <w:r>
-        <w:t xml:space="preserve">monetary policy can only have effects on aggregate demand, whereas output is only determined by the labour market equilibrium. </w:t>
-      </w:r>
-      <w:r>
-        <w:t xml:space="preserve">Since output is equal to M/P, this means that whenever the money supply increases, the price level must also increase. </w:t>
-      </w:r>
-    </w:p>
-    <w:p>
-      <w:pPr>
-        <w:pStyle w:val="ListParagraph"/>
-        <w:numPr>
-          <w:ilvl w:val="1"/>
-          <w:numId w:val="1"/>
-        </w:numPr>
-      </w:pPr>
-      <w:r>
-        <w:t>Blanchard IS-LM-PC with anchored expectations and endogenous money</w:t>
-      </w:r>
-    </w:p>
-    <w:p>
-      <w:pPr>
-        <w:pStyle w:val="ListParagraph"/>
-        <w:numPr>
-          <w:ilvl w:val="2"/>
-          <w:numId w:val="1"/>
-        </w:numPr>
-      </w:pPr>
-      <w:r>
-        <w:t xml:space="preserve">A fall in the interest rate causes the LM curve to shift downward, which causes </w:t>
-      </w:r>
-      <w:r>
-        <w:rPr>
-          <w:i/>
-          <w:iCs/>
-        </w:rPr>
-        <w:t>Y</w:t>
-      </w:r>
-      <w:r>
-        <w:t xml:space="preserve"> to rise and we consequently find ourselves in an inflationary period due to the Phillips curve relation</w:t>
-      </w:r>
-      <w:r>
-        <w:t>. This will affect the income distribution in the labour market.</w:t>
-      </w:r>
-    </w:p>
-    <w:p>
-      <w:pPr>
-        <w:pStyle w:val="ListParagraph"/>
-        <w:numPr>
-          <w:ilvl w:val="1"/>
-          <w:numId w:val="1"/>
-        </w:numPr>
-      </w:pPr>
-      <w:r>
-        <w:t>Anti-Blanchard IS-LM-PC</w:t>
-      </w:r>
-    </w:p>
-    <w:p>
-      <w:pPr>
-        <w:pStyle w:val="ListParagraph"/>
-        <w:numPr>
-          <w:ilvl w:val="2"/>
-          <w:numId w:val="1"/>
-        </w:numPr>
-      </w:pPr>
-      <w:r>
-        <w:t>Same as Blanchard, but when it comes to the labour market, firms and workers will adjust their habits to lower inflation. If workers have more controls, wages will rise – if firms have more control, mark-up will rise.</w:t>
-      </w:r>
-    </w:p>
-    <w:p>
-      <w:pPr>
-        <w:pStyle w:val="ListParagraph"/>
-        <w:numPr>
-          <w:ilvl w:val="1"/>
-          <w:numId w:val="1"/>
-        </w:numPr>
-      </w:pPr>
-      <w:r>
-        <w:t>Criticisms of Blanchard IS-LM-PC</w:t>
-      </w:r>
-    </w:p>
-    <w:p>
-      <w:pPr>
-        <w:pStyle w:val="ListParagraph"/>
-        <w:numPr>
-          <w:ilvl w:val="2"/>
-          <w:numId w:val="1"/>
-        </w:numPr>
-      </w:pPr>
-      <w:r>
-        <w:t>Empirical evidence for hysteresis?</w:t>
-      </w:r>
-    </w:p>
-    <w:p>
-      <w:pPr>
-        <w:pStyle w:val="ListParagraph"/>
-        <w:numPr>
-          <w:ilvl w:val="2"/>
-          <w:numId w:val="1"/>
-        </w:numPr>
-      </w:pPr>
-      <w:r>
-        <w:t>Wildauer et al. paper emphasising importance of factoring in wage changes into the IS curve,</w:t>
-      </w:r>
-    </w:p>
-    <w:p>
-      <w:pPr>
-        <w:pStyle w:val="ListParagraph"/>
-        <w:numPr>
-          <w:ilvl w:val="1"/>
-          <w:numId w:val="1"/>
-        </w:numPr>
-      </w:pPr>
-      <w:r>
-        <w:t>Strengths of Blanchard IS-LM-PC</w:t>
-      </w:r>
-    </w:p>
-    <w:p>
-      <w:pPr>
-        <w:pStyle w:val="ListParagraph"/>
-        <w:numPr>
-          <w:ilvl w:val="2"/>
-          <w:numId w:val="1"/>
-        </w:numPr>
-      </w:pPr>
-      <w:r>
-        <w:t>Endogenous money</w:t>
-      </w:r>
-    </w:p>
-    <w:p>
-      <w:pPr>
-        <w:pStyle w:val="ListParagraph"/>
-        <w:numPr>
-          <w:ilvl w:val="2"/>
-          <w:numId w:val="1"/>
-        </w:numPr>
-      </w:pPr>
-      <w:r>
-        <w:t>The anti-Blanchard model assumes that workers and firms will work to combat inflation, however that may not fit neatly with the behavioural equations which are supposed to govern their behaviour.</w:t>
-      </w:r>
-    </w:p>
-    <w:p>
-      <w:pPr>
+      <w:pPr>
+        <w:spacing w:line="480" w:lineRule="auto"/>
         <w:rPr>
           <w:rFonts w:eastAsiaTheme="minorEastAsia"/>
         </w:rPr>
@@ -273,12 +83,16 @@
       </w:r>
     </w:p>
     <w:p>
+      <w:pPr>
+        <w:spacing w:line="480" w:lineRule="auto"/>
+      </w:pPr>
       <w:r>
         <w:t xml:space="preserve"> </w:t>
       </w:r>
     </w:p>
     <w:p>
       <w:pPr>
+        <w:spacing w:after="0" w:line="480" w:lineRule="auto"/>
         <w:jc w:val="center"/>
       </w:pPr>
       <w:r>
@@ -325,6 +139,7 @@
     </w:p>
     <w:p>
       <w:pPr>
+        <w:spacing w:line="480" w:lineRule="auto"/>
         <w:jc w:val="center"/>
         <w:rPr>
           <w:i/>
@@ -341,6 +156,7 @@
     </w:p>
     <w:p>
       <w:pPr>
+        <w:spacing w:line="480" w:lineRule="auto"/>
         <w:rPr>
           <w:rFonts w:eastAsiaTheme="minorEastAsia"/>
         </w:rPr>
@@ -531,6 +347,7 @@
     </w:p>
     <w:p>
       <w:pPr>
+        <w:spacing w:line="480" w:lineRule="auto"/>
         <w:rPr>
           <w:rFonts w:eastAsiaTheme="minorEastAsia"/>
         </w:rPr>
@@ -904,20 +721,28 @@
         <w:rPr>
           <w:rFonts w:eastAsiaTheme="minorEastAsia"/>
         </w:rPr>
-        <w:t>SCM predicts that an economy experiencing an expansionary monetary shock will face an increased price level, while their level of output will stay the same.</w:t>
-      </w:r>
-    </w:p>
-    <w:p>
-      <w:pPr>
-        <w:rPr>
-          <w:rFonts w:eastAsiaTheme="minorEastAsia"/>
-        </w:rPr>
-      </w:pPr>
-      <w:r>
-        <w:rPr>
-          <w:rFonts w:eastAsiaTheme="minorEastAsia"/>
-        </w:rPr>
-        <w:t>Blanchard’s IS-LM-PC model models expansionary monetary shocks as influential with respect to current levels of output</w:t>
+        <w:t xml:space="preserve">SCM predicts that an </w:t>
+      </w:r>
+      <w:r>
+        <w:rPr>
+          <w:rFonts w:eastAsiaTheme="minorEastAsia"/>
+        </w:rPr>
+        <w:lastRenderedPageBreak/>
+        <w:t>economy experiencing an expansionary monetary shock will face an increased price level, while their level of output will stay the same.</w:t>
+      </w:r>
+    </w:p>
+    <w:p>
+      <w:pPr>
+        <w:spacing w:line="480" w:lineRule="auto"/>
+        <w:rPr>
+          <w:rFonts w:eastAsiaTheme="minorEastAsia"/>
+        </w:rPr>
+      </w:pPr>
+      <w:r>
+        <w:rPr>
+          <w:rFonts w:eastAsiaTheme="minorEastAsia"/>
+        </w:rPr>
+        <w:t>Blanchard’s IS-LM-PC models expansionary monetary shocks as influential with respect to current levels of output</w:t>
       </w:r>
       <w:r>
         <w:rPr>
@@ -946,6 +771,7 @@
     </w:p>
     <w:p>
       <w:pPr>
+        <w:spacing w:after="0" w:line="480" w:lineRule="auto"/>
         <w:jc w:val="center"/>
         <w:rPr>
           <w:rFonts w:eastAsiaTheme="minorEastAsia"/>
@@ -955,7 +781,6 @@
         <w:rPr>
           <w:noProof/>
         </w:rPr>
-        <w:lastRenderedPageBreak/>
         <w:drawing>
           <wp:inline distT="0" distB="0" distL="0" distR="0" wp14:anchorId="35B7FAE3" wp14:editId="26EAC229">
             <wp:extent cx="4640899" cy="5314462"/>
@@ -995,6 +820,7 @@
     </w:p>
     <w:p>
       <w:pPr>
+        <w:spacing w:line="480" w:lineRule="auto"/>
         <w:jc w:val="center"/>
         <w:rPr>
           <w:rFonts w:eastAsiaTheme="minorEastAsia"/>
@@ -1011,6 +837,7 @@
     </w:p>
     <w:p>
       <w:pPr>
+        <w:spacing w:line="480" w:lineRule="auto"/>
         <w:rPr>
           <w:rFonts w:eastAsiaTheme="minorEastAsia"/>
         </w:rPr>
@@ -1111,7 +938,14 @@
         <w:rPr>
           <w:rFonts w:eastAsiaTheme="minorEastAsia"/>
         </w:rPr>
-        <w:t>, the Phillips curve relationship models an inflationary period in the economy</w:t>
+        <w:t xml:space="preserve">, the </w:t>
+      </w:r>
+      <w:r>
+        <w:rPr>
+          <w:rFonts w:eastAsiaTheme="minorEastAsia"/>
+        </w:rPr>
+        <w:lastRenderedPageBreak/>
+        <w:t>Phillips curve relationship models an inflationary period in the economy</w:t>
       </w:r>
       <w:r>
         <w:rPr>
@@ -1188,29 +1022,31 @@
     </w:p>
     <w:p>
       <w:pPr>
-        <w:rPr>
-          <w:rFonts w:eastAsiaTheme="minorEastAsia"/>
-        </w:rPr>
-      </w:pPr>
-      <w:r>
-        <w:rPr>
-          <w:rFonts w:eastAsiaTheme="minorEastAsia"/>
+        <w:spacing w:line="480" w:lineRule="auto"/>
+        <w:rPr>
+          <w:rFonts w:eastAsiaTheme="minorEastAsia"/>
+        </w:rPr>
+      </w:pPr>
+      <w:r>
+        <w:rPr>
+          <w:rFonts w:eastAsiaTheme="minorEastAsia"/>
+        </w:rPr>
+        <w:t>The anti-Blanchard IS-LM-PC agrees with the Blanchard model, insofar as it concerns the process I have already explained. However, the anti-Blanchard model argues that following this process, the potential output Yn in figure 2.5 will adjust to the output Y, because of a desire among workers and firms to lower inflation. This adjustment can happen in two different ways, and will be determined by whether firms or workers have the most power in a given economy.</w:t>
+      </w:r>
+    </w:p>
+    <w:p>
+      <w:pPr>
+        <w:spacing w:after="0" w:line="480" w:lineRule="auto"/>
+        <w:jc w:val="center"/>
+        <w:rPr>
+          <w:rFonts w:eastAsiaTheme="minorEastAsia"/>
+        </w:rPr>
+      </w:pPr>
+      <w:r>
+        <w:rPr>
+          <w:noProof/>
         </w:rPr>
         <w:lastRenderedPageBreak/>
-        <w:t>The anti-Blanchard IS-LM-PC agrees with the Blanchard model, insofar as it concerns the process I have already explained. However, the anti-Blanchard model argues that following this process, the potential output Yn in figure 2.5 will adjust to the output Y, because of a desire among workers and firms to lower inflation. This adjustment can happen in two different ways, and will be determined by whether firms or workers have the most power in a given economy.</w:t>
-      </w:r>
-    </w:p>
-    <w:p>
-      <w:pPr>
-        <w:jc w:val="center"/>
-        <w:rPr>
-          <w:rFonts w:eastAsiaTheme="minorEastAsia"/>
-        </w:rPr>
-      </w:pPr>
-      <w:r>
-        <w:rPr>
-          <w:noProof/>
-        </w:rPr>
         <w:drawing>
           <wp:inline distT="0" distB="0" distL="0" distR="0" wp14:anchorId="250A9734" wp14:editId="4041725F">
             <wp:extent cx="3805311" cy="4319235"/>
@@ -1250,6 +1086,7 @@
     </w:p>
     <w:p>
       <w:pPr>
+        <w:spacing w:line="480" w:lineRule="auto"/>
         <w:jc w:val="center"/>
         <w:rPr>
           <w:rFonts w:eastAsiaTheme="minorEastAsia"/>
@@ -1276,6 +1113,7 @@
     </w:p>
     <w:p>
       <w:pPr>
+        <w:spacing w:line="480" w:lineRule="auto"/>
         <w:rPr>
           <w:rFonts w:eastAsiaTheme="minorEastAsia"/>
         </w:rPr>
@@ -1331,25 +1169,70 @@
     </w:p>
     <w:p>
       <w:pPr>
-        <w:rPr>
-          <w:rFonts w:eastAsiaTheme="minorEastAsia"/>
-        </w:rPr>
-      </w:pPr>
-      <w:r>
-        <w:rPr>
-          <w:rFonts w:eastAsiaTheme="minorEastAsia"/>
-        </w:rPr>
-        <w:t xml:space="preserve">In general, Blanchard’s IS-LM-PC model has a few key strengths over other models, when realistically modelling economies. First, considering the assumptions of all models, both IS-LM-PC models share a strength over the SCM, since the formers’ implicit time dynamics and assumption of imperfectly competitive markets </w:t>
-      </w:r>
-      <w:r>
-        <w:rPr>
-          <w:rFonts w:eastAsiaTheme="minorEastAsia"/>
-        </w:rPr>
-        <w:t>are more realistic than the latter’s completely static model and assumption of perfect competition. Second, considering empirical data, the consensus on monetary neutrality seems to be that it is false, i.e., contrary to what the SCM predicts, monetary shocks do affect output. This is supported by Romer and Romer (1989), Christiano et al. (1999, 2005) and Coibon (2012).</w:t>
-      </w:r>
-    </w:p>
-    <w:p>
-      <w:pPr>
+        <w:spacing w:line="480" w:lineRule="auto"/>
+        <w:rPr>
+          <w:rFonts w:eastAsiaTheme="minorEastAsia"/>
+        </w:rPr>
+      </w:pPr>
+      <w:r>
+        <w:rPr>
+          <w:rFonts w:eastAsiaTheme="minorEastAsia"/>
+        </w:rPr>
+        <w:t>In general, Blanchard’s IS-LM-PC has a few key strengths over other models, when realistically modelling economies</w:t>
+      </w:r>
+      <w:r>
+        <w:rPr>
+          <w:rFonts w:eastAsiaTheme="minorEastAsia"/>
+        </w:rPr>
+        <w:t xml:space="preserve"> and making predictions</w:t>
+      </w:r>
+      <w:r>
+        <w:rPr>
+          <w:rFonts w:eastAsiaTheme="minorEastAsia"/>
+        </w:rPr>
+        <w:t xml:space="preserve">. First, considering assumptions, both IS-LM-PC models share a strength over the SCM, since the formers’ implicit time dynamics and assumption of imperfectly competitive markets </w:t>
+      </w:r>
+      <w:r>
+        <w:rPr>
+          <w:rFonts w:eastAsiaTheme="minorEastAsia"/>
+        </w:rPr>
+        <w:t>are more realistic than the latter’s complete sta</w:t>
+      </w:r>
+      <w:r>
+        <w:rPr>
+          <w:rFonts w:eastAsiaTheme="minorEastAsia"/>
+        </w:rPr>
+        <w:t>s</w:t>
+      </w:r>
+      <w:r>
+        <w:rPr>
+          <w:rFonts w:eastAsiaTheme="minorEastAsia"/>
+        </w:rPr>
+        <w:t>i</w:t>
+      </w:r>
+      <w:r>
+        <w:rPr>
+          <w:rFonts w:eastAsiaTheme="minorEastAsia"/>
+        </w:rPr>
+        <w:t xml:space="preserve">s </w:t>
+      </w:r>
+      <w:r>
+        <w:rPr>
+          <w:rFonts w:eastAsiaTheme="minorEastAsia"/>
+        </w:rPr>
+        <w:t xml:space="preserve">and assumption of perfect competition. Second, considering empirical data, the consensus on monetary neutrality seems to be that it is false, i.e., contrary to what </w:t>
+      </w:r>
+      <w:r>
+        <w:rPr>
+          <w:rFonts w:eastAsiaTheme="minorEastAsia"/>
+        </w:rPr>
+        <w:lastRenderedPageBreak/>
+        <w:t>the SCM predicts, monetary shocks do affect output. This is supported by Romer and Romer (1989), Christiano et al. (1999, 2005) and Coibon (2012).</w:t>
+      </w:r>
+    </w:p>
+    <w:p>
+      <w:pPr>
+        <w:spacing w:line="480" w:lineRule="auto"/>
         <w:rPr>
           <w:rFonts w:eastAsiaTheme="minorEastAsia"/>
         </w:rPr>
@@ -1388,14 +1271,7 @@
         <w:rPr>
           <w:rFonts w:eastAsiaTheme="minorEastAsia"/>
         </w:rPr>
-        <w:t xml:space="preserve">the theory of </w:t>
-      </w:r>
-      <w:r>
-        <w:rPr>
-          <w:rFonts w:eastAsiaTheme="minorEastAsia"/>
-        </w:rPr>
-        <w:lastRenderedPageBreak/>
-        <w:t>hysteresis</w:t>
+        <w:t>the theory of hysteresis</w:t>
       </w:r>
       <w:r>
         <w:rPr>
@@ -1456,16 +1332,23 @@
     </w:p>
     <w:p>
       <w:pPr>
-        <w:rPr>
-          <w:rFonts w:eastAsiaTheme="minorEastAsia"/>
-        </w:rPr>
-      </w:pPr>
+        <w:spacing w:line="480" w:lineRule="auto"/>
+        <w:rPr>
+          <w:b/>
+          <w:bCs/>
+        </w:rPr>
+      </w:pPr>
+      <w:r>
+        <w:br w:type="page"/>
+      </w:r>
     </w:p>
     <w:p>
       <w:pPr>
         <w:pStyle w:val="Title"/>
-      </w:pPr>
-      <w:r>
+        <w:spacing w:line="480" w:lineRule="auto"/>
+      </w:pPr>
+      <w:r>
+        <w:lastRenderedPageBreak/>
         <w:t>Use the three-panel internal economies of scale diagram to show the overall</w:t>
       </w:r>
       <w:r>
@@ -1537,107 +1420,16 @@
     </w:p>
     <w:p>
       <w:pPr>
-        <w:pStyle w:val="ListParagraph"/>
-        <w:numPr>
-          <w:ilvl w:val="0"/>
-          <w:numId w:val="1"/>
-        </w:numPr>
-      </w:pPr>
-      <w:r>
-        <w:t>Introduction</w:t>
-      </w:r>
-    </w:p>
-    <w:p>
-      <w:pPr>
-        <w:pStyle w:val="ListParagraph"/>
-        <w:numPr>
-          <w:ilvl w:val="0"/>
-          <w:numId w:val="1"/>
-        </w:numPr>
-      </w:pPr>
-      <w:r>
-        <w:t xml:space="preserve">Curve of mark-up and number of firms, </w:t>
-      </w:r>
-      <w:r>
-        <w:t xml:space="preserve">number of firms doubles but they cannot all be supported because the price dictated by competition is less than the necessary </w:t>
-      </w:r>
-      <w:proofErr w:type="spellStart"/>
-      <w:proofErr w:type="gramStart"/>
-      <w:r>
-        <w:t>break even</w:t>
-      </w:r>
-      <w:proofErr w:type="spellEnd"/>
-      <w:proofErr w:type="gramEnd"/>
-      <w:r>
-        <w:t xml:space="preserve"> price.</w:t>
-      </w:r>
-    </w:p>
-    <w:p>
-      <w:pPr>
-        <w:pStyle w:val="ListParagraph"/>
-        <w:numPr>
-          <w:ilvl w:val="0"/>
-          <w:numId w:val="1"/>
-        </w:numPr>
-      </w:pPr>
-      <w:r>
-        <w:t xml:space="preserve">Moving to the UK and the EU, the UK leaving is more a form of disintegration. Because of the free trade agreement with the EU, the </w:t>
-      </w:r>
-      <w:proofErr w:type="spellStart"/>
-      <w:proofErr w:type="gramStart"/>
-      <w:r>
-        <w:t>break even</w:t>
-      </w:r>
-      <w:proofErr w:type="spellEnd"/>
-      <w:proofErr w:type="gramEnd"/>
-      <w:r>
-        <w:t xml:space="preserve"> point will not reduce back to pre-EU levels, because UK firms will still have access to a larger amount of customers than pre-EU levels. However, the number of firms will still have to adjust to this new break-even point. This leads to a higher mark-up across the UK economy</w:t>
-      </w:r>
-    </w:p>
-    <w:p>
-      <w:pPr>
-        <w:pStyle w:val="ListParagraph"/>
-        <w:numPr>
-          <w:ilvl w:val="0"/>
-          <w:numId w:val="1"/>
-        </w:numPr>
-      </w:pPr>
-      <w:r>
-        <w:t>This higher mark-up will have two different impacts:</w:t>
-      </w:r>
-    </w:p>
-    <w:p>
-      <w:pPr>
-        <w:pStyle w:val="ListParagraph"/>
-        <w:numPr>
-          <w:ilvl w:val="1"/>
-          <w:numId w:val="1"/>
-        </w:numPr>
-      </w:pPr>
-      <w:proofErr w:type="spellStart"/>
-      <w:r>
-        <w:t>i</w:t>
-      </w:r>
-      <w:proofErr w:type="spellEnd"/>
-      <w:r>
-        <w:t>) with rising interest rates: the mark-up causes a reduction in Yn, meaning we will be in an inflationary period with the same IS-LM relation. The central increases interest rates to end the inflationary period, getting IS-LM output back to the natural rate.</w:t>
-      </w:r>
-    </w:p>
-    <w:p>
-      <w:pPr>
-        <w:pStyle w:val="ListParagraph"/>
-        <w:numPr>
-          <w:ilvl w:val="1"/>
-          <w:numId w:val="1"/>
-        </w:numPr>
-      </w:pPr>
-      <w:r>
-        <w:t>ii) with immigration: the increased mark-up causes a reduction in Yn. Immigration into the economy would shift WS downwards and increase Yn.</w:t>
-      </w:r>
-    </w:p>
-    <w:p>
-      <w:r>
-        <w:t xml:space="preserve">In this essay, I will demonstrate that the overall impact of trade integration in two identical economies is a decrease in mark-up and an increase in the number of companies, however this increase is less than double. Next, I will show the implications of this theory in relation to the trade </w:t>
+        <w:spacing w:line="480" w:lineRule="auto"/>
+      </w:pPr>
+      <w:r>
+        <w:t xml:space="preserve">In this essay, I will demonstrate that the overall impact of trade integration in two identical economies is a decrease in mark-up and an increase in the number of companies. Next, I will </w:t>
+      </w:r>
+      <w:r>
+        <w:t>extend my analysis to</w:t>
+      </w:r>
+      <w:r>
+        <w:t xml:space="preserve"> trade </w:t>
       </w:r>
       <w:r>
         <w:rPr>
@@ -1652,13 +1444,13 @@
     </w:p>
     <w:p>
       <w:pPr>
+        <w:spacing w:after="0" w:line="480" w:lineRule="auto"/>
         <w:jc w:val="center"/>
       </w:pPr>
       <w:r>
         <w:rPr>
           <w:noProof/>
         </w:rPr>
-        <w:lastRenderedPageBreak/>
         <w:drawing>
           <wp:inline distT="0" distB="0" distL="0" distR="0" wp14:anchorId="170EBD94" wp14:editId="1B2566DF">
             <wp:extent cx="5731510" cy="2312035"/>
@@ -1698,6 +1490,7 @@
     </w:p>
     <w:p>
       <w:pPr>
+        <w:spacing w:line="480" w:lineRule="auto"/>
         <w:jc w:val="center"/>
         <w:rPr>
           <w:i/>
@@ -1709,12 +1502,22 @@
           <w:i/>
           <w:iCs/>
         </w:rPr>
+        <w:lastRenderedPageBreak/>
         <w:t>Figure 1</w:t>
       </w:r>
     </w:p>
     <w:p>
-      <w:r>
-        <w:t xml:space="preserve">In figure 1, the effect of integrating two identical economies is expressed by internally analysing one of the two economies. </w:t>
+      <w:pPr>
+        <w:spacing w:line="480" w:lineRule="auto"/>
+      </w:pPr>
+      <w:r>
+        <w:t>In figure 1, the effect of integrating two identical economies is expressed by internally analysing</w:t>
+      </w:r>
+      <w:r>
+        <w:t xml:space="preserve"> the number and size of firms, and mark-up</w:t>
+      </w:r>
+      <w:r>
+        <w:t xml:space="preserve">. </w:t>
       </w:r>
       <w:r>
         <w:t xml:space="preserve">There are two important effects when it comes to integration: first, the customer base which firms sell to doubles in size, meaning it is easier for firms to break-even as they sell more products and can retain the same level of revenue even while lowering mark-up. This has the effect of shifting the break-even curve from BE1 to BE2. Second, the total number of firms doubles from n to 2n. At this number of firms, the competition curve CC determines that they must sell at </w:t>
@@ -1729,7 +1532,19 @@
         <w:t xml:space="preserve"> leave the market </w:t>
       </w:r>
       <w:r>
-        <w:t xml:space="preserve">completely, or are acquired via mergers </w:t>
+        <w:t>completely, are acquired</w:t>
+      </w:r>
+      <w:r>
+        <w:t xml:space="preserve">, or </w:t>
+      </w:r>
+      <w:r>
+        <w:t>merge</w:t>
+      </w:r>
+      <w:r>
+        <w:t xml:space="preserve"> with others</w:t>
+      </w:r>
+      <w:r>
+        <w:t xml:space="preserve"> </w:t>
       </w:r>
       <w:r>
         <w:t xml:space="preserve">until the </w:t>
@@ -1743,6 +1558,7 @@
     </w:p>
     <w:p>
       <w:pPr>
+        <w:spacing w:after="0" w:line="480" w:lineRule="auto"/>
         <w:jc w:val="center"/>
       </w:pPr>
       <w:r>
@@ -1788,6 +1604,7 @@
     </w:p>
     <w:p>
       <w:pPr>
+        <w:spacing w:line="480" w:lineRule="auto"/>
         <w:jc w:val="center"/>
         <w:rPr>
           <w:i/>
@@ -1803,6 +1620,12 @@
       </w:r>
     </w:p>
     <w:p>
+      <w:pPr>
+        <w:spacing w:line="480" w:lineRule="auto"/>
+        <w:rPr>
+          <w:rFonts w:eastAsiaTheme="minorEastAsia"/>
+        </w:rPr>
+      </w:pPr>
       <w:r>
         <w:t xml:space="preserve">In figure 2, we see the effects of the UK disintegrating from the EU. BE1 represents the break-even curve </w:t>
       </w:r>
@@ -1830,14 +1653,25 @@
         <w:t>after</w:t>
       </w:r>
       <w:r>
-        <w:t xml:space="preserve"> Brexit. BE3 lies between BE1 and BE2 because, post-Brexit, the customer base for firms is still greater than the customer base pre-integration due to the post-Brexit free trade agreement with the EU</w:t>
-      </w:r>
-      <w:r>
-        <w:t xml:space="preserve">. </w:t>
+        <w:t xml:space="preserve"> Brexit. BE3 lies between </w:t>
       </w:r>
       <w:r>
         <w:lastRenderedPageBreak/>
-        <w:t xml:space="preserve">Furthermore, I have placed it closer to BE2 since the current trade agreement is closer to EU membership than what came before. Following disintegration, the number of firms is unstable at </w:t>
+        <w:t>BE1 and BE2 because, post-Brexit, the customer base for firms is still greater than the customer base pre-integration due to the post-Brexit free trade agreement with the EU</w:t>
+      </w:r>
+      <w:r>
+        <w:t>.</w:t>
+      </w:r>
+      <w:r>
+        <w:t xml:space="preserve"> </w:t>
+      </w:r>
+      <w:proofErr w:type="gramStart"/>
+      <w:r>
+        <w:t>Following</w:t>
+      </w:r>
+      <w:proofErr w:type="gramEnd"/>
+      <w:r>
+        <w:t xml:space="preserve"> disintegration, the number of firms is unstable at </w:t>
       </w:r>
       <m:oMath>
         <m:sSub>
@@ -1905,7 +1739,376 @@
         <w:rPr>
           <w:rFonts w:eastAsiaTheme="minorEastAsia"/>
         </w:rPr>
-        <w:t>. Thus, Brexit results in a higher mark-up, larger and fewer firms, and less total sales in the British Economy.</w:t>
+        <w:t>. Thus, Brexit results in a higher mark-up, fewer firms</w:t>
+      </w:r>
+      <w:r>
+        <w:rPr>
+          <w:rFonts w:eastAsiaTheme="minorEastAsia"/>
+        </w:rPr>
+        <w:t xml:space="preserve"> and possibly larger firms</w:t>
+      </w:r>
+      <w:r>
+        <w:rPr>
+          <w:rFonts w:eastAsiaTheme="minorEastAsia"/>
+        </w:rPr>
+        <w:t xml:space="preserve">, and less total sales in the British </w:t>
+      </w:r>
+      <w:r>
+        <w:rPr>
+          <w:rFonts w:eastAsiaTheme="minorEastAsia"/>
+        </w:rPr>
+        <w:t>e</w:t>
+      </w:r>
+      <w:r>
+        <w:rPr>
+          <w:rFonts w:eastAsiaTheme="minorEastAsia"/>
+        </w:rPr>
+        <w:t>conomy.</w:t>
+      </w:r>
+    </w:p>
+    <w:p>
+      <w:pPr>
+        <w:spacing w:after="0" w:line="480" w:lineRule="auto"/>
+        <w:jc w:val="center"/>
+      </w:pPr>
+      <w:r>
+        <w:rPr>
+          <w:noProof/>
+        </w:rPr>
+        <w:drawing>
+          <wp:inline distT="0" distB="0" distL="0" distR="0" wp14:anchorId="0E656280" wp14:editId="0F4BB79A">
+            <wp:extent cx="4741880" cy="5465298"/>
+            <wp:effectExtent l="0" t="0" r="1905" b="2540"/>
+            <wp:docPr id="1229690173" name="Picture 1"/>
+            <wp:cNvGraphicFramePr>
+              <a:graphicFrameLocks xmlns:a="http://schemas.openxmlformats.org/drawingml/2006/main" noChangeAspect="1"/>
+            </wp:cNvGraphicFramePr>
+            <a:graphic xmlns:a="http://schemas.openxmlformats.org/drawingml/2006/main">
+              <a:graphicData uri="http://schemas.openxmlformats.org/drawingml/2006/picture">
+                <pic:pic xmlns:pic="http://schemas.openxmlformats.org/drawingml/2006/picture">
+                  <pic:nvPicPr>
+                    <pic:cNvPr id="1229690173" name=""/>
+                    <pic:cNvPicPr/>
+                  </pic:nvPicPr>
+                  <pic:blipFill>
+                    <a:blip r:embed="rId11"/>
+                    <a:stretch>
+                      <a:fillRect/>
+                    </a:stretch>
+                  </pic:blipFill>
+                  <pic:spPr>
+                    <a:xfrm>
+                      <a:off x="0" y="0"/>
+                      <a:ext cx="4753672" cy="5478889"/>
+                    </a:xfrm>
+                    <a:prstGeom prst="rect">
+                      <a:avLst/>
+                    </a:prstGeom>
+                  </pic:spPr>
+                </pic:pic>
+              </a:graphicData>
+            </a:graphic>
+          </wp:inline>
+        </w:drawing>
+      </w:r>
+    </w:p>
+    <w:p>
+      <w:pPr>
+        <w:spacing w:line="480" w:lineRule="auto"/>
+        <w:jc w:val="center"/>
+        <w:rPr>
+          <w:i/>
+          <w:iCs/>
+        </w:rPr>
+      </w:pPr>
+      <w:r>
+        <w:rPr>
+          <w:i/>
+          <w:iCs/>
+        </w:rPr>
+        <w:t>Figure 3</w:t>
+      </w:r>
+    </w:p>
+    <w:p>
+      <w:pPr>
+        <w:spacing w:line="480" w:lineRule="auto"/>
+        <w:rPr>
+          <w:rFonts w:eastAsiaTheme="minorEastAsia"/>
+        </w:rPr>
+      </w:pPr>
+      <w:r>
+        <w:t>Figure 3 shows the effects of a greater mark-up in the British economy</w:t>
+      </w:r>
+      <w:r>
+        <w:t xml:space="preserve"> and a subsequent response by the central bank</w:t>
+      </w:r>
+      <w:r>
+        <w:t xml:space="preserve">. </w:t>
+      </w:r>
+      <w:r>
+        <w:t xml:space="preserve">Mark-up increases from m to m2, shifting PS1 down to PS2. </w:t>
+      </w:r>
+      <w:r>
+        <w:lastRenderedPageBreak/>
+        <w:t xml:space="preserve">This changes the natural rate of output Yn1 to Yn2, shifting the Phillips curve PC to PC2. Because our level of actual output is determined by the IS-LM relation, Y remains the same and consequently </w:t>
+      </w:r>
+      <m:oMath>
+        <m:r>
+          <w:rPr>
+            <w:rFonts w:ascii="Cambria Math" w:hAnsi="Cambria Math"/>
+          </w:rPr>
+          <m:t>Y&gt;</m:t>
+        </m:r>
+        <m:sSub>
+          <m:sSubPr>
+            <m:ctrlPr>
+              <w:rPr>
+                <w:rFonts w:ascii="Cambria Math" w:hAnsi="Cambria Math"/>
+                <w:i/>
+              </w:rPr>
+            </m:ctrlPr>
+          </m:sSubPr>
+          <m:e>
+            <m:r>
+              <w:rPr>
+                <w:rFonts w:ascii="Cambria Math" w:hAnsi="Cambria Math"/>
+              </w:rPr>
+              <m:t>Y</m:t>
+            </m:r>
+          </m:e>
+          <m:sub>
+            <m:r>
+              <w:rPr>
+                <w:rFonts w:ascii="Cambria Math" w:hAnsi="Cambria Math"/>
+              </w:rPr>
+              <m:t>n</m:t>
+            </m:r>
+          </m:sub>
+        </m:sSub>
+      </m:oMath>
+      <w:r>
+        <w:rPr>
+          <w:rFonts w:eastAsiaTheme="minorEastAsia"/>
+        </w:rPr>
+        <w:t>, meaning we are in an inflationary period</w:t>
+      </w:r>
+      <w:r>
+        <w:rPr>
+          <w:rFonts w:eastAsiaTheme="minorEastAsia"/>
+        </w:rPr>
+        <w:t>. I</w:t>
+      </w:r>
+      <w:r>
+        <w:rPr>
+          <w:rFonts w:eastAsiaTheme="minorEastAsia"/>
+        </w:rPr>
+        <w:t xml:space="preserve">nflation jumps up to a new level, shown in figure 3.4. As a response to inflation, the central bank increases the interest rate from </w:t>
+      </w:r>
+      <m:oMath>
+        <m:acc>
+          <m:accPr>
+            <m:chr m:val="̅"/>
+            <m:ctrlPr>
+              <w:rPr>
+                <w:rFonts w:ascii="Cambria Math" w:eastAsiaTheme="minorEastAsia" w:hAnsi="Cambria Math"/>
+                <w:i/>
+              </w:rPr>
+            </m:ctrlPr>
+          </m:accPr>
+          <m:e>
+            <m:r>
+              <w:rPr>
+                <w:rFonts w:ascii="Cambria Math" w:eastAsiaTheme="minorEastAsia" w:hAnsi="Cambria Math"/>
+              </w:rPr>
+              <m:t>r</m:t>
+            </m:r>
+          </m:e>
+        </m:acc>
+        <m:r>
+          <w:rPr>
+            <w:rFonts w:ascii="Cambria Math" w:eastAsiaTheme="minorEastAsia" w:hAnsi="Cambria Math"/>
+          </w:rPr>
+          <m:t xml:space="preserve"> to </m:t>
+        </m:r>
+        <m:sSub>
+          <m:sSubPr>
+            <m:ctrlPr>
+              <w:rPr>
+                <w:rFonts w:ascii="Cambria Math" w:eastAsiaTheme="minorEastAsia" w:hAnsi="Cambria Math"/>
+                <w:i/>
+              </w:rPr>
+            </m:ctrlPr>
+          </m:sSubPr>
+          <m:e>
+            <m:acc>
+              <m:accPr>
+                <m:chr m:val="̅"/>
+                <m:ctrlPr>
+                  <w:rPr>
+                    <w:rFonts w:ascii="Cambria Math" w:eastAsiaTheme="minorEastAsia" w:hAnsi="Cambria Math"/>
+                    <w:i/>
+                  </w:rPr>
+                </m:ctrlPr>
+              </m:accPr>
+              <m:e>
+                <m:r>
+                  <w:rPr>
+                    <w:rFonts w:ascii="Cambria Math" w:eastAsiaTheme="minorEastAsia" w:hAnsi="Cambria Math"/>
+                  </w:rPr>
+                  <m:t>r</m:t>
+                </m:r>
+              </m:e>
+            </m:acc>
+          </m:e>
+          <m:sub>
+            <m:r>
+              <w:rPr>
+                <w:rFonts w:ascii="Cambria Math" w:eastAsiaTheme="minorEastAsia" w:hAnsi="Cambria Math"/>
+              </w:rPr>
+              <m:t>2</m:t>
+            </m:r>
+          </m:sub>
+        </m:sSub>
+      </m:oMath>
+      <w:r>
+        <w:rPr>
+          <w:rFonts w:eastAsiaTheme="minorEastAsia"/>
+        </w:rPr>
+        <w:t>. We assume an endogenous theory of money, meaning that the LM curve will always be perfectly elastic at the interest rate set by the central bank, and thus LM shifts up to LM2. This lowers the current level of output from the previous natural rate Yn1 to the new natural rate Yn2</w:t>
+      </w:r>
+      <w:r>
+        <w:rPr>
+          <w:rFonts w:eastAsiaTheme="minorEastAsia"/>
+        </w:rPr>
+        <w:t>; this lowers inflation down to its previous level.</w:t>
+      </w:r>
+      <w:r>
+        <w:rPr>
+          <w:rFonts w:eastAsiaTheme="minorEastAsia"/>
+        </w:rPr>
+        <w:t xml:space="preserve"> Before the change in mark-up, the workers’ share of the total economic product was the purple, green and orange areas; the firms’ share was the </w:t>
+      </w:r>
+      <w:r>
+        <w:rPr>
+          <w:rFonts w:eastAsiaTheme="minorEastAsia"/>
+        </w:rPr>
+        <w:t>turquoise and light blue areas. After the central bank response, the total product has shrunk and mark-up has increased so the workers’ share has unambiguously fallen to the purple area. Meanwhile, firms have lost the light blue area but gained the purple area. To summarise, a central bank response to an increase in mark-up curbs inflationary effects but unambiguously cuts worker compensation. The change to firm profits is less clear: it could be the case that the new area gained is smaller than the area lost, or vice versa.</w:t>
+      </w:r>
+    </w:p>
+    <w:p>
+      <w:pPr>
+        <w:spacing w:after="0" w:line="480" w:lineRule="auto"/>
+        <w:jc w:val="center"/>
+        <w:rPr>
+          <w:rFonts w:eastAsiaTheme="minorEastAsia"/>
+        </w:rPr>
+      </w:pPr>
+      <w:r>
+        <w:rPr>
+          <w:noProof/>
+        </w:rPr>
+        <w:lastRenderedPageBreak/>
+        <w:drawing>
+          <wp:inline distT="0" distB="0" distL="0" distR="0" wp14:anchorId="7140DEBF" wp14:editId="4F841923">
+            <wp:extent cx="3997451" cy="4382086"/>
+            <wp:effectExtent l="0" t="0" r="3175" b="0"/>
+            <wp:docPr id="1949733135" name="Picture 1"/>
+            <wp:cNvGraphicFramePr>
+              <a:graphicFrameLocks xmlns:a="http://schemas.openxmlformats.org/drawingml/2006/main" noChangeAspect="1"/>
+            </wp:cNvGraphicFramePr>
+            <a:graphic xmlns:a="http://schemas.openxmlformats.org/drawingml/2006/main">
+              <a:graphicData uri="http://schemas.openxmlformats.org/drawingml/2006/picture">
+                <pic:pic xmlns:pic="http://schemas.openxmlformats.org/drawingml/2006/picture">
+                  <pic:nvPicPr>
+                    <pic:cNvPr id="1949733135" name=""/>
+                    <pic:cNvPicPr/>
+                  </pic:nvPicPr>
+                  <pic:blipFill>
+                    <a:blip r:embed="rId12"/>
+                    <a:stretch>
+                      <a:fillRect/>
+                    </a:stretch>
+                  </pic:blipFill>
+                  <pic:spPr>
+                    <a:xfrm>
+                      <a:off x="0" y="0"/>
+                      <a:ext cx="4005452" cy="4390857"/>
+                    </a:xfrm>
+                    <a:prstGeom prst="rect">
+                      <a:avLst/>
+                    </a:prstGeom>
+                  </pic:spPr>
+                </pic:pic>
+              </a:graphicData>
+            </a:graphic>
+          </wp:inline>
+        </w:drawing>
+      </w:r>
+    </w:p>
+    <w:p>
+      <w:pPr>
+        <w:spacing w:line="480" w:lineRule="auto"/>
+        <w:jc w:val="center"/>
+        <w:rPr>
+          <w:rFonts w:eastAsiaTheme="minorEastAsia"/>
+          <w:i/>
+          <w:iCs/>
+        </w:rPr>
+      </w:pPr>
+      <w:r>
+        <w:rPr>
+          <w:rFonts w:eastAsiaTheme="minorEastAsia"/>
+          <w:i/>
+          <w:iCs/>
+        </w:rPr>
+        <w:t>Figure 4</w:t>
+      </w:r>
+    </w:p>
+    <w:p>
+      <w:pPr>
+        <w:spacing w:line="480" w:lineRule="auto"/>
+        <w:rPr>
+          <w:rFonts w:eastAsiaTheme="minorEastAsia"/>
+        </w:rPr>
+      </w:pPr>
+      <w:r>
+        <w:rPr>
+          <w:rFonts w:eastAsiaTheme="minorEastAsia"/>
+        </w:rPr>
+        <w:t>Figure 4 shows the impact of immigration on the British economy following a rise in mark-up.</w:t>
+      </w:r>
+      <w:r>
+        <w:rPr>
+          <w:rFonts w:eastAsiaTheme="minorEastAsia"/>
+        </w:rPr>
+        <w:t xml:space="preserve"> The process is the same as I described earlier, however, rather than the central bank intervening, a rise in immigration happens instead. This rise in immigration weakens worker bargaining power by increasing competition amongst workers, causing WS to shift downwards to WS2. This causes Yn2 to return to Yn1, shifting PC2 back to PC and ending the inflationary period. In total, the workers lose the green and yellow areas to firms: there has been an unambiguous fall and gain in workers’ and firms’ shares, respectively.</w:t>
+      </w:r>
+    </w:p>
+    <w:p>
+      <w:pPr>
+        <w:spacing w:line="480" w:lineRule="auto"/>
+        <w:rPr>
+          <w:rFonts w:eastAsiaTheme="minorEastAsia"/>
+        </w:rPr>
+      </w:pPr>
+      <w:r>
+        <w:rPr>
+          <w:rFonts w:eastAsiaTheme="minorEastAsia"/>
+        </w:rPr>
+        <w:t>Because of the numerous shocks that the UK has experienced following the decision to leave the EU in 2016, data surrounding Brexit is hard to quantify. However, we can synthesise key criticisms from the theory and data. First, while net migration in the UK has increased in recent years, this is very unlikely to sufficiently shift the natural rate of output back to its pre-</w:t>
+      </w:r>
+      <w:r>
+        <w:rPr>
+          <w:rFonts w:eastAsiaTheme="minorEastAsia"/>
+        </w:rPr>
+        <w:lastRenderedPageBreak/>
+        <w:t>Brexit levels, as seen in figure 4. Second, the EU-UK</w:t>
+      </w:r>
+      <w:r>
+        <w:rPr>
+          <w:rFonts w:eastAsiaTheme="minorEastAsia"/>
+        </w:rPr>
+        <w:t xml:space="preserve"> Trade and Cooperation Agreement distances our trade relationship with the EU, strengthening the conclusions reached from figure 2. Technical barriers to trade are the key problem – for example, the trade between the EU and UK must pay VAT on import rather than at the point of service. These technical barriers strengthen the conclusion that UK firms’ customer base has shrunk, leading to an increased mark-up and smaller economy.</w:t>
       </w:r>
     </w:p>
     <w:sectPr>

</xml_diff>

<commit_message>
vault backup: 2024-01-25 19:11:37
</commit_message>
<xml_diff>
--- a/Economics/Macroeconomics/Year 2 Final Exam.docx
+++ b/Economics/Macroeconomics/Year 2 Final Exam.docx
@@ -2,12 +2,876 @@
 <file path=word/document.xml><?xml version="1.0" encoding="utf-8"?>
 <w:document xmlns:wpc="http://schemas.microsoft.com/office/word/2010/wordprocessingCanvas" xmlns:cx="http://schemas.microsoft.com/office/drawing/2014/chartex" xmlns:cx1="http://schemas.microsoft.com/office/drawing/2015/9/8/chartex" xmlns:cx2="http://schemas.microsoft.com/office/drawing/2015/10/21/chartex" xmlns:cx3="http://schemas.microsoft.com/office/drawing/2016/5/9/chartex" xmlns:cx4="http://schemas.microsoft.com/office/drawing/2016/5/10/chartex" xmlns:cx5="http://schemas.microsoft.com/office/drawing/2016/5/11/chartex" xmlns:cx6="http://schemas.microsoft.com/office/drawing/2016/5/12/chartex" xmlns:cx7="http://schemas.microsoft.com/office/drawing/2016/5/13/chartex" xmlns:cx8="http://schemas.microsoft.com/office/drawing/2016/5/14/chartex" xmlns:mc="http://schemas.openxmlformats.org/markup-compatibility/2006" xmlns:aink="http://schemas.microsoft.com/office/drawing/2016/ink" xmlns:am3d="http://schemas.microsoft.com/office/drawing/2017/model3d" xmlns:o="urn:schemas-microsoft-com:office:office" xmlns:oel="http://schemas.microsoft.com/office/2019/extlst" xmlns:r="http://schemas.openxmlformats.org/officeDocument/2006/relationships" xmlns:m="http://schemas.openxmlformats.org/officeDocument/2006/math" xmlns:v="urn:schemas-microsoft-com:vml" xmlns:wp14="http://schemas.microsoft.com/office/word/2010/wordprocessingDrawing" xmlns:wp="http://schemas.openxmlformats.org/drawingml/2006/wordprocessingDrawing" xmlns:w10="urn:schemas-microsoft-com:office:word" xmlns:w="http://schemas.openxmlformats.org/wordprocessingml/2006/main" xmlns:w14="http://schemas.microsoft.com/office/word/2010/wordml" xmlns:w15="http://schemas.microsoft.com/office/word/2012/wordml" xmlns:w16cex="http://schemas.microsoft.com/office/word/2018/wordml/cex" xmlns:w16cid="http://schemas.microsoft.com/office/word/2016/wordml/cid" xmlns:w16="http://schemas.microsoft.com/office/word/2018/wordml" xmlns:w16sdtdh="http://schemas.microsoft.com/office/word/2020/wordml/sdtdatahash" xmlns:w16se="http://schemas.microsoft.com/office/word/2015/wordml/symex" xmlns:wpg="http://schemas.microsoft.com/office/word/2010/wordprocessingGroup" xmlns:wpi="http://schemas.microsoft.com/office/word/2010/wordprocessingInk" xmlns:wne="http://schemas.microsoft.com/office/word/2006/wordml" xmlns:wps="http://schemas.microsoft.com/office/word/2010/wordprocessingShape" mc:Ignorable="w14 w15 w16se w16cid w16 w16cex w16sdtdh wp14">
   <w:body>
+    <w:tbl>
+      <w:tblPr>
+        <w:tblStyle w:val="TableGrid"/>
+        <w:tblW w:w="10642" w:type="dxa"/>
+        <w:tblInd w:w="-856" w:type="dxa"/>
+        <w:tblLook w:val="04A0" w:firstRow="1" w:lastRow="0" w:firstColumn="1" w:lastColumn="0" w:noHBand="0" w:noVBand="1"/>
+      </w:tblPr>
+      <w:tblGrid>
+        <w:gridCol w:w="2842"/>
+        <w:gridCol w:w="283"/>
+        <w:gridCol w:w="583"/>
+        <w:gridCol w:w="867"/>
+        <w:gridCol w:w="867"/>
+        <w:gridCol w:w="866"/>
+        <w:gridCol w:w="867"/>
+        <w:gridCol w:w="867"/>
+        <w:gridCol w:w="866"/>
+        <w:gridCol w:w="867"/>
+        <w:gridCol w:w="867"/>
+      </w:tblGrid>
+      <w:tr>
+        <w:tc>
+          <w:tcPr>
+            <w:tcW w:w="3125" w:type="dxa"/>
+            <w:gridSpan w:val="2"/>
+            <w:tcBorders>
+              <w:top w:val="nil"/>
+              <w:left w:val="nil"/>
+              <w:bottom w:val="single" w:sz="4" w:space="0" w:color="auto"/>
+              <w:right w:val="nil"/>
+            </w:tcBorders>
+            <w:vAlign w:val="bottom"/>
+          </w:tcPr>
+          <w:p>
+            <w:pPr>
+              <w:rPr>
+                <w:rFonts w:ascii="Arial" w:hAnsi="Arial" w:cs="Arial"/>
+                <w:b/>
+                <w:sz w:val="36"/>
+                <w:szCs w:val="36"/>
+              </w:rPr>
+            </w:pPr>
+            <w:r>
+              <w:rPr>
+                <w:rFonts w:ascii="Arial" w:hAnsi="Arial" w:cs="Arial"/>
+                <w:b/>
+                <w:sz w:val="36"/>
+                <w:szCs w:val="36"/>
+              </w:rPr>
+              <w:t xml:space="preserve">Leeds University </w:t>
+            </w:r>
+          </w:p>
+          <w:p>
+            <w:pPr>
+              <w:rPr>
+                <w:rFonts w:ascii="Arial" w:hAnsi="Arial" w:cs="Arial"/>
+                <w:b/>
+                <w:sz w:val="36"/>
+                <w:szCs w:val="36"/>
+              </w:rPr>
+            </w:pPr>
+            <w:r>
+              <w:rPr>
+                <w:rFonts w:ascii="Arial" w:hAnsi="Arial" w:cs="Arial"/>
+                <w:b/>
+                <w:sz w:val="36"/>
+                <w:szCs w:val="36"/>
+              </w:rPr>
+              <w:t>Business School</w:t>
+            </w:r>
+          </w:p>
+        </w:tc>
+        <w:tc>
+          <w:tcPr>
+            <w:tcW w:w="7517" w:type="dxa"/>
+            <w:gridSpan w:val="9"/>
+            <w:tcBorders>
+              <w:top w:val="nil"/>
+              <w:left w:val="nil"/>
+              <w:bottom w:val="single" w:sz="4" w:space="0" w:color="auto"/>
+              <w:right w:val="nil"/>
+            </w:tcBorders>
+            <w:vAlign w:val="bottom"/>
+          </w:tcPr>
+          <w:p>
+            <w:pPr>
+              <w:jc w:val="right"/>
+            </w:pPr>
+            <w:r>
+              <w:rPr>
+                <w:rFonts w:ascii="Arial" w:hAnsi="Arial" w:cs="Arial"/>
+                <w:noProof/>
+                <w:sz w:val="36"/>
+                <w:szCs w:val="36"/>
+              </w:rPr>
+              <w:drawing>
+                <wp:inline distT="0" distB="0" distL="0" distR="0" wp14:anchorId="5B985516" wp14:editId="7E051B5C">
+                  <wp:extent cx="2162175" cy="771525"/>
+                  <wp:effectExtent l="0" t="0" r="9525" b="9525"/>
+                  <wp:docPr id="2" name="Picture 2"/>
+                  <wp:cNvGraphicFramePr>
+                    <a:graphicFrameLocks xmlns:a="http://schemas.openxmlformats.org/drawingml/2006/main" noChangeAspect="1"/>
+                  </wp:cNvGraphicFramePr>
+                  <a:graphic xmlns:a="http://schemas.openxmlformats.org/drawingml/2006/main">
+                    <a:graphicData uri="http://schemas.openxmlformats.org/drawingml/2006/picture">
+                      <pic:pic xmlns:pic="http://schemas.openxmlformats.org/drawingml/2006/picture">
+                        <pic:nvPicPr>
+                          <pic:cNvPr id="0" name="Picture 3"/>
+                          <pic:cNvPicPr>
+                            <a:picLocks noChangeAspect="1" noChangeArrowheads="1"/>
+                          </pic:cNvPicPr>
+                        </pic:nvPicPr>
+                        <pic:blipFill>
+                          <a:blip r:embed="rId6">
+                            <a:extLst>
+                              <a:ext uri="{28A0092B-C50C-407E-A947-70E740481C1C}">
+                                <a14:useLocalDpi xmlns:a14="http://schemas.microsoft.com/office/drawing/2010/main" val="0"/>
+                              </a:ext>
+                            </a:extLst>
+                          </a:blip>
+                          <a:srcRect/>
+                          <a:stretch>
+                            <a:fillRect/>
+                          </a:stretch>
+                        </pic:blipFill>
+                        <pic:spPr bwMode="auto">
+                          <a:xfrm>
+                            <a:off x="0" y="0"/>
+                            <a:ext cx="2162175" cy="771525"/>
+                          </a:xfrm>
+                          <a:prstGeom prst="rect">
+                            <a:avLst/>
+                          </a:prstGeom>
+                          <a:noFill/>
+                        </pic:spPr>
+                      </pic:pic>
+                    </a:graphicData>
+                  </a:graphic>
+                </wp:inline>
+              </w:drawing>
+            </w:r>
+          </w:p>
+        </w:tc>
+      </w:tr>
+      <w:tr>
+        <w:tc>
+          <w:tcPr>
+            <w:tcW w:w="10642" w:type="dxa"/>
+            <w:gridSpan w:val="11"/>
+            <w:tcBorders>
+              <w:top w:val="single" w:sz="4" w:space="0" w:color="auto"/>
+              <w:left w:val="nil"/>
+              <w:bottom w:val="nil"/>
+              <w:right w:val="nil"/>
+            </w:tcBorders>
+          </w:tcPr>
+          <w:p>
+            <w:pPr>
+              <w:rPr>
+                <w:rFonts w:ascii="Arial" w:hAnsi="Arial"/>
+                <w:sz w:val="28"/>
+                <w:szCs w:val="28"/>
+              </w:rPr>
+            </w:pPr>
+          </w:p>
+          <w:p>
+            <w:pPr>
+              <w:rPr>
+                <w:rFonts w:ascii="Arial" w:hAnsi="Arial"/>
+                <w:b/>
+                <w:sz w:val="52"/>
+                <w:szCs w:val="52"/>
+              </w:rPr>
+            </w:pPr>
+            <w:r>
+              <w:rPr>
+                <w:rFonts w:ascii="Arial" w:hAnsi="Arial"/>
+                <w:b/>
+                <w:sz w:val="52"/>
+                <w:szCs w:val="52"/>
+              </w:rPr>
+              <w:t>Assessed Coursework Coversheet</w:t>
+            </w:r>
+          </w:p>
+        </w:tc>
+      </w:tr>
+      <w:tr>
+        <w:trPr>
+          <w:trHeight w:val="686"/>
+        </w:trPr>
+        <w:tc>
+          <w:tcPr>
+            <w:tcW w:w="10642" w:type="dxa"/>
+            <w:gridSpan w:val="11"/>
+            <w:tcBorders>
+              <w:top w:val="nil"/>
+              <w:left w:val="nil"/>
+              <w:right w:val="nil"/>
+            </w:tcBorders>
+          </w:tcPr>
+          <w:p>
+            <w:pPr>
+              <w:rPr>
+                <w:rFonts w:ascii="Arial" w:hAnsi="Arial"/>
+                <w:sz w:val="40"/>
+                <w:szCs w:val="40"/>
+              </w:rPr>
+            </w:pPr>
+            <w:r>
+              <w:rPr>
+                <w:rFonts w:ascii="Arial" w:hAnsi="Arial"/>
+                <w:sz w:val="28"/>
+                <w:szCs w:val="28"/>
+              </w:rPr>
+              <w:t xml:space="preserve">For use with </w:t>
+            </w:r>
+            <w:r>
+              <w:rPr>
+                <w:rFonts w:ascii="Arial" w:hAnsi="Arial"/>
+                <w:i/>
+                <w:sz w:val="28"/>
+                <w:szCs w:val="28"/>
+              </w:rPr>
+              <w:t>individual</w:t>
+            </w:r>
+            <w:r>
+              <w:rPr>
+                <w:rFonts w:ascii="Arial" w:hAnsi="Arial"/>
+                <w:sz w:val="28"/>
+                <w:szCs w:val="28"/>
+              </w:rPr>
+              <w:t xml:space="preserve"> assessed work</w:t>
+            </w:r>
+            <w:r>
+              <w:rPr>
+                <w:rFonts w:ascii="Arial" w:hAnsi="Arial"/>
+                <w:sz w:val="40"/>
+                <w:szCs w:val="40"/>
+              </w:rPr>
+              <w:t xml:space="preserve"> </w:t>
+            </w:r>
+          </w:p>
+          <w:p/>
+        </w:tc>
+      </w:tr>
+      <w:tr>
+        <w:trPr>
+          <w:trHeight w:val="567"/>
+        </w:trPr>
+        <w:tc>
+          <w:tcPr>
+            <w:tcW w:w="2842" w:type="dxa"/>
+            <w:vAlign w:val="center"/>
+          </w:tcPr>
+          <w:p>
+            <w:pPr>
+              <w:pStyle w:val="SectionTitle"/>
+              <w:framePr w:hSpace="0" w:wrap="auto" w:vAnchor="margin" w:xAlign="left" w:yAlign="inline"/>
+              <w:suppressOverlap w:val="0"/>
+              <w:jc w:val="left"/>
+              <w:rPr>
+                <w:rFonts w:ascii="Arial" w:hAnsi="Arial" w:cs="Arial"/>
+                <w:color w:val="auto"/>
+                <w:szCs w:val="24"/>
+              </w:rPr>
+            </w:pPr>
+            <w:r>
+              <w:rPr>
+                <w:rFonts w:ascii="Arial" w:hAnsi="Arial" w:cs="Arial"/>
+                <w:color w:val="auto"/>
+                <w:szCs w:val="24"/>
+              </w:rPr>
+              <w:t>Student ID Number:</w:t>
+            </w:r>
+          </w:p>
+        </w:tc>
+        <w:tc>
+          <w:tcPr>
+            <w:tcW w:w="866" w:type="dxa"/>
+            <w:gridSpan w:val="2"/>
+            <w:vAlign w:val="center"/>
+          </w:tcPr>
+          <w:p>
+            <w:pPr>
+              <w:jc w:val="center"/>
+              <w:rPr>
+                <w:rFonts w:ascii="Arial" w:hAnsi="Arial" w:cs="Arial"/>
+                <w:sz w:val="22"/>
+                <w:szCs w:val="22"/>
+              </w:rPr>
+            </w:pPr>
+            <w:r>
+              <w:rPr>
+                <w:rFonts w:ascii="Arial" w:hAnsi="Arial" w:cs="Arial"/>
+                <w:sz w:val="22"/>
+                <w:szCs w:val="22"/>
+              </w:rPr>
+              <w:t>2</w:t>
+            </w:r>
+          </w:p>
+        </w:tc>
+        <w:tc>
+          <w:tcPr>
+            <w:tcW w:w="867" w:type="dxa"/>
+            <w:vAlign w:val="center"/>
+          </w:tcPr>
+          <w:p>
+            <w:pPr>
+              <w:jc w:val="center"/>
+              <w:rPr>
+                <w:rFonts w:ascii="Arial" w:hAnsi="Arial" w:cs="Arial"/>
+                <w:sz w:val="22"/>
+                <w:szCs w:val="22"/>
+              </w:rPr>
+            </w:pPr>
+            <w:r>
+              <w:rPr>
+                <w:rFonts w:ascii="Arial" w:hAnsi="Arial" w:cs="Arial"/>
+                <w:sz w:val="22"/>
+                <w:szCs w:val="22"/>
+              </w:rPr>
+              <w:t>0</w:t>
+            </w:r>
+          </w:p>
+        </w:tc>
+        <w:tc>
+          <w:tcPr>
+            <w:tcW w:w="867" w:type="dxa"/>
+            <w:vAlign w:val="center"/>
+          </w:tcPr>
+          <w:p>
+            <w:pPr>
+              <w:jc w:val="center"/>
+              <w:rPr>
+                <w:rFonts w:ascii="Arial" w:hAnsi="Arial" w:cs="Arial"/>
+                <w:sz w:val="22"/>
+                <w:szCs w:val="22"/>
+              </w:rPr>
+            </w:pPr>
+            <w:r>
+              <w:rPr>
+                <w:rFonts w:ascii="Arial" w:hAnsi="Arial" w:cs="Arial"/>
+                <w:sz w:val="22"/>
+                <w:szCs w:val="22"/>
+              </w:rPr>
+              <w:t>1</w:t>
+            </w:r>
+          </w:p>
+        </w:tc>
+        <w:tc>
+          <w:tcPr>
+            <w:tcW w:w="866" w:type="dxa"/>
+            <w:vAlign w:val="center"/>
+          </w:tcPr>
+          <w:p>
+            <w:pPr>
+              <w:jc w:val="center"/>
+              <w:rPr>
+                <w:rFonts w:ascii="Arial" w:hAnsi="Arial" w:cs="Arial"/>
+                <w:sz w:val="22"/>
+                <w:szCs w:val="22"/>
+              </w:rPr>
+            </w:pPr>
+            <w:r>
+              <w:rPr>
+                <w:rFonts w:ascii="Arial" w:hAnsi="Arial" w:cs="Arial"/>
+                <w:sz w:val="22"/>
+                <w:szCs w:val="22"/>
+              </w:rPr>
+              <w:t>5</w:t>
+            </w:r>
+          </w:p>
+        </w:tc>
+        <w:tc>
+          <w:tcPr>
+            <w:tcW w:w="867" w:type="dxa"/>
+            <w:vAlign w:val="center"/>
+          </w:tcPr>
+          <w:p>
+            <w:pPr>
+              <w:jc w:val="center"/>
+              <w:rPr>
+                <w:rFonts w:ascii="Arial" w:hAnsi="Arial" w:cs="Arial"/>
+                <w:sz w:val="22"/>
+                <w:szCs w:val="22"/>
+              </w:rPr>
+            </w:pPr>
+            <w:r>
+              <w:rPr>
+                <w:rFonts w:ascii="Arial" w:hAnsi="Arial" w:cs="Arial"/>
+                <w:sz w:val="22"/>
+                <w:szCs w:val="22"/>
+              </w:rPr>
+              <w:t>9</w:t>
+            </w:r>
+          </w:p>
+        </w:tc>
+        <w:tc>
+          <w:tcPr>
+            <w:tcW w:w="867" w:type="dxa"/>
+            <w:vAlign w:val="center"/>
+          </w:tcPr>
+          <w:p>
+            <w:pPr>
+              <w:jc w:val="center"/>
+              <w:rPr>
+                <w:rFonts w:ascii="Arial" w:hAnsi="Arial" w:cs="Arial"/>
+                <w:sz w:val="22"/>
+                <w:szCs w:val="22"/>
+              </w:rPr>
+            </w:pPr>
+            <w:r>
+              <w:rPr>
+                <w:rFonts w:ascii="Arial" w:hAnsi="Arial" w:cs="Arial"/>
+                <w:sz w:val="22"/>
+                <w:szCs w:val="22"/>
+              </w:rPr>
+              <w:t>6</w:t>
+            </w:r>
+          </w:p>
+        </w:tc>
+        <w:tc>
+          <w:tcPr>
+            <w:tcW w:w="866" w:type="dxa"/>
+            <w:vAlign w:val="center"/>
+          </w:tcPr>
+          <w:p>
+            <w:pPr>
+              <w:jc w:val="center"/>
+              <w:rPr>
+                <w:rFonts w:ascii="Arial" w:hAnsi="Arial" w:cs="Arial"/>
+                <w:sz w:val="22"/>
+                <w:szCs w:val="22"/>
+              </w:rPr>
+            </w:pPr>
+            <w:r>
+              <w:rPr>
+                <w:rFonts w:ascii="Arial" w:hAnsi="Arial" w:cs="Arial"/>
+                <w:sz w:val="22"/>
+                <w:szCs w:val="22"/>
+              </w:rPr>
+              <w:t>9</w:t>
+            </w:r>
+          </w:p>
+        </w:tc>
+        <w:tc>
+          <w:tcPr>
+            <w:tcW w:w="867" w:type="dxa"/>
+            <w:vAlign w:val="center"/>
+          </w:tcPr>
+          <w:p>
+            <w:pPr>
+              <w:jc w:val="center"/>
+              <w:rPr>
+                <w:rFonts w:ascii="Arial" w:hAnsi="Arial" w:cs="Arial"/>
+                <w:sz w:val="22"/>
+                <w:szCs w:val="22"/>
+              </w:rPr>
+            </w:pPr>
+            <w:r>
+              <w:rPr>
+                <w:rFonts w:ascii="Arial" w:hAnsi="Arial" w:cs="Arial"/>
+                <w:sz w:val="22"/>
+                <w:szCs w:val="22"/>
+              </w:rPr>
+              <w:t>1</w:t>
+            </w:r>
+          </w:p>
+        </w:tc>
+        <w:tc>
+          <w:tcPr>
+            <w:tcW w:w="867" w:type="dxa"/>
+            <w:vAlign w:val="center"/>
+          </w:tcPr>
+          <w:p>
+            <w:pPr>
+              <w:jc w:val="center"/>
+              <w:rPr>
+                <w:rFonts w:ascii="Arial" w:hAnsi="Arial" w:cs="Arial"/>
+                <w:sz w:val="22"/>
+                <w:szCs w:val="22"/>
+              </w:rPr>
+            </w:pPr>
+            <w:r>
+              <w:rPr>
+                <w:rFonts w:ascii="Arial" w:hAnsi="Arial" w:cs="Arial"/>
+                <w:sz w:val="22"/>
+                <w:szCs w:val="22"/>
+              </w:rPr>
+              <w:t>8</w:t>
+            </w:r>
+          </w:p>
+        </w:tc>
+      </w:tr>
+      <w:tr>
+        <w:trPr>
+          <w:trHeight w:val="567"/>
+        </w:trPr>
+        <w:tc>
+          <w:tcPr>
+            <w:tcW w:w="2842" w:type="dxa"/>
+            <w:vAlign w:val="center"/>
+          </w:tcPr>
+          <w:p>
+            <w:pPr>
+              <w:pStyle w:val="SectionTitle"/>
+              <w:framePr w:hSpace="0" w:wrap="auto" w:vAnchor="margin" w:xAlign="left" w:yAlign="inline"/>
+              <w:suppressOverlap w:val="0"/>
+              <w:jc w:val="left"/>
+              <w:rPr>
+                <w:rFonts w:ascii="Arial" w:hAnsi="Arial" w:cs="Arial"/>
+                <w:color w:val="auto"/>
+                <w:szCs w:val="24"/>
+              </w:rPr>
+            </w:pPr>
+            <w:r>
+              <w:rPr>
+                <w:rFonts w:ascii="Arial" w:hAnsi="Arial" w:cs="Arial"/>
+                <w:color w:val="auto"/>
+                <w:szCs w:val="24"/>
+              </w:rPr>
+              <w:t>Module Code:</w:t>
+            </w:r>
+          </w:p>
+        </w:tc>
+        <w:tc>
+          <w:tcPr>
+            <w:tcW w:w="7800" w:type="dxa"/>
+            <w:gridSpan w:val="10"/>
+            <w:vAlign w:val="center"/>
+          </w:tcPr>
+          <w:p>
+            <w:pPr>
+              <w:rPr>
+                <w:rFonts w:ascii="Arial" w:hAnsi="Arial" w:cs="Arial"/>
+                <w:sz w:val="22"/>
+                <w:szCs w:val="22"/>
+              </w:rPr>
+            </w:pPr>
+            <w:r>
+              <w:rPr>
+                <w:rFonts w:ascii="Arial" w:hAnsi="Arial" w:cs="Arial"/>
+                <w:sz w:val="22"/>
+                <w:szCs w:val="22"/>
+              </w:rPr>
+              <w:t>LUBS2610</w:t>
+            </w:r>
+          </w:p>
+        </w:tc>
+      </w:tr>
+      <w:tr>
+        <w:trPr>
+          <w:trHeight w:val="567"/>
+        </w:trPr>
+        <w:tc>
+          <w:tcPr>
+            <w:tcW w:w="2842" w:type="dxa"/>
+            <w:vAlign w:val="center"/>
+          </w:tcPr>
+          <w:p>
+            <w:pPr>
+              <w:pStyle w:val="SectionTitle"/>
+              <w:framePr w:hSpace="0" w:wrap="auto" w:vAnchor="margin" w:xAlign="left" w:yAlign="inline"/>
+              <w:suppressOverlap w:val="0"/>
+              <w:jc w:val="left"/>
+              <w:rPr>
+                <w:rFonts w:ascii="Arial" w:hAnsi="Arial" w:cs="Arial"/>
+                <w:color w:val="auto"/>
+                <w:szCs w:val="24"/>
+              </w:rPr>
+            </w:pPr>
+            <w:r>
+              <w:rPr>
+                <w:rFonts w:ascii="Arial" w:hAnsi="Arial" w:cs="Arial"/>
+                <w:color w:val="auto"/>
+                <w:szCs w:val="24"/>
+              </w:rPr>
+              <w:t>Module Title:</w:t>
+            </w:r>
+          </w:p>
+        </w:tc>
+        <w:tc>
+          <w:tcPr>
+            <w:tcW w:w="7800" w:type="dxa"/>
+            <w:gridSpan w:val="10"/>
+            <w:vAlign w:val="center"/>
+          </w:tcPr>
+          <w:p>
+            <w:pPr>
+              <w:rPr>
+                <w:rFonts w:ascii="Arial" w:hAnsi="Arial" w:cs="Arial"/>
+                <w:sz w:val="22"/>
+                <w:szCs w:val="22"/>
+              </w:rPr>
+            </w:pPr>
+            <w:r>
+              <w:rPr>
+                <w:rFonts w:ascii="Arial" w:hAnsi="Arial" w:cs="Arial"/>
+                <w:sz w:val="22"/>
+                <w:szCs w:val="22"/>
+              </w:rPr>
+              <w:t>Intermediate Macroeconomics</w:t>
+            </w:r>
+          </w:p>
+        </w:tc>
+      </w:tr>
+      <w:tr>
+        <w:trPr>
+          <w:trHeight w:val="567"/>
+        </w:trPr>
+        <w:tc>
+          <w:tcPr>
+            <w:tcW w:w="2842" w:type="dxa"/>
+            <w:vAlign w:val="center"/>
+          </w:tcPr>
+          <w:p>
+            <w:pPr>
+              <w:pStyle w:val="SectionTitle"/>
+              <w:framePr w:hSpace="0" w:wrap="auto" w:vAnchor="margin" w:xAlign="left" w:yAlign="inline"/>
+              <w:suppressOverlap w:val="0"/>
+              <w:jc w:val="left"/>
+              <w:rPr>
+                <w:color w:val="auto"/>
+              </w:rPr>
+            </w:pPr>
+            <w:r>
+              <w:rPr>
+                <w:rFonts w:ascii="Arial" w:hAnsi="Arial" w:cs="Arial"/>
+                <w:color w:val="auto"/>
+                <w:szCs w:val="24"/>
+              </w:rPr>
+              <w:t>Module Leader:</w:t>
+            </w:r>
+          </w:p>
+        </w:tc>
+        <w:tc>
+          <w:tcPr>
+            <w:tcW w:w="7800" w:type="dxa"/>
+            <w:gridSpan w:val="10"/>
+            <w:vAlign w:val="center"/>
+          </w:tcPr>
+          <w:p>
+            <w:pPr>
+              <w:rPr>
+                <w:rFonts w:ascii="Arial" w:hAnsi="Arial" w:cs="Arial"/>
+                <w:sz w:val="22"/>
+                <w:szCs w:val="22"/>
+              </w:rPr>
+            </w:pPr>
+            <w:r>
+              <w:rPr>
+                <w:rFonts w:ascii="Arial" w:hAnsi="Arial" w:cs="Arial"/>
+                <w:sz w:val="22"/>
+                <w:szCs w:val="22"/>
+              </w:rPr>
+              <w:t>Tadeusz Gwiazdowski</w:t>
+            </w:r>
+          </w:p>
+        </w:tc>
+      </w:tr>
+      <w:tr>
+        <w:trPr>
+          <w:trHeight w:val="567"/>
+        </w:trPr>
+        <w:tc>
+          <w:tcPr>
+            <w:tcW w:w="2842" w:type="dxa"/>
+            <w:tcBorders>
+              <w:bottom w:val="single" w:sz="4" w:space="0" w:color="auto"/>
+            </w:tcBorders>
+            <w:vAlign w:val="center"/>
+          </w:tcPr>
+          <w:p>
+            <w:pPr>
+              <w:pStyle w:val="SectionTitle"/>
+              <w:framePr w:hSpace="0" w:wrap="auto" w:vAnchor="margin" w:xAlign="left" w:yAlign="inline"/>
+              <w:suppressOverlap w:val="0"/>
+              <w:jc w:val="left"/>
+              <w:rPr>
+                <w:rFonts w:ascii="Arial" w:hAnsi="Arial" w:cs="Arial"/>
+                <w:color w:val="auto"/>
+                <w:szCs w:val="24"/>
+              </w:rPr>
+            </w:pPr>
+            <w:r>
+              <w:rPr>
+                <w:rFonts w:ascii="Arial" w:hAnsi="Arial" w:cs="Arial"/>
+                <w:color w:val="auto"/>
+                <w:szCs w:val="24"/>
+              </w:rPr>
+              <w:t>Declared Word Count:</w:t>
+            </w:r>
+          </w:p>
+        </w:tc>
+        <w:tc>
+          <w:tcPr>
+            <w:tcW w:w="7800" w:type="dxa"/>
+            <w:gridSpan w:val="10"/>
+            <w:tcBorders>
+              <w:bottom w:val="single" w:sz="4" w:space="0" w:color="auto"/>
+            </w:tcBorders>
+            <w:vAlign w:val="center"/>
+          </w:tcPr>
+          <w:p>
+            <w:pPr>
+              <w:rPr>
+                <w:rFonts w:ascii="Arial" w:hAnsi="Arial" w:cs="Arial"/>
+                <w:sz w:val="22"/>
+                <w:szCs w:val="22"/>
+              </w:rPr>
+            </w:pPr>
+            <w:r>
+              <w:rPr>
+                <w:rFonts w:ascii="Arial" w:hAnsi="Arial" w:cs="Arial"/>
+                <w:sz w:val="22"/>
+                <w:szCs w:val="22"/>
+              </w:rPr>
+              <w:t>1886</w:t>
+            </w:r>
+          </w:p>
+        </w:tc>
+      </w:tr>
+      <w:tr>
+        <w:trPr>
+          <w:trHeight w:val="6327"/>
+        </w:trPr>
+        <w:tc>
+          <w:tcPr>
+            <w:tcW w:w="10642" w:type="dxa"/>
+            <w:gridSpan w:val="11"/>
+            <w:tcBorders>
+              <w:left w:val="nil"/>
+              <w:right w:val="nil"/>
+            </w:tcBorders>
+          </w:tcPr>
+          <w:p>
+            <w:pPr>
+              <w:pStyle w:val="PartyorEventName"/>
+              <w:rPr>
+                <w:rFonts w:ascii="Arial" w:hAnsi="Arial" w:cs="Arial"/>
+              </w:rPr>
+            </w:pPr>
+          </w:p>
+          <w:p>
+            <w:pPr>
+              <w:pStyle w:val="PartyorEventName"/>
+              <w:rPr>
+                <w:rFonts w:ascii="Arial" w:hAnsi="Arial" w:cs="Arial"/>
+              </w:rPr>
+            </w:pPr>
+            <w:r>
+              <w:rPr>
+                <w:rFonts w:ascii="Arial" w:hAnsi="Arial" w:cs="Arial"/>
+              </w:rPr>
+              <w:t>Please Note:</w:t>
+            </w:r>
+          </w:p>
+          <w:p>
+            <w:pPr>
+              <w:pStyle w:val="PartyorEventName"/>
+              <w:rPr>
+                <w:rFonts w:ascii="Arial" w:hAnsi="Arial" w:cs="Arial"/>
+              </w:rPr>
+            </w:pPr>
+          </w:p>
+          <w:p>
+            <w:pPr>
+              <w:pStyle w:val="PartyorEventName"/>
+              <w:rPr>
+                <w:rFonts w:ascii="Arial" w:hAnsi="Arial" w:cs="Arial"/>
+              </w:rPr>
+            </w:pPr>
+            <w:r>
+              <w:rPr>
+                <w:rFonts w:ascii="Arial" w:hAnsi="Arial" w:cs="Arial"/>
+              </w:rPr>
+              <w:t>Your declared word count must be accurate, and should not mislead. Making a fraudulent statement concerning the work submitted for assessment could be considered academic malpractice and investigated as such.  If the amount of work submitted is higher than that specified by the word limit or that declared on your word count, this may be reflected in the mark awarded and noted through individual feedback given to you.</w:t>
+            </w:r>
+          </w:p>
+          <w:p>
+            <w:pPr>
+              <w:pStyle w:val="PartyorEventName"/>
+              <w:rPr>
+                <w:rFonts w:ascii="Arial" w:hAnsi="Arial" w:cs="Arial"/>
+              </w:rPr>
+            </w:pPr>
+          </w:p>
+          <w:p>
+            <w:r>
+              <w:rPr>
+                <w:rFonts w:ascii="Arial" w:hAnsi="Arial" w:cs="Arial"/>
+              </w:rPr>
+              <w:t xml:space="preserve"> It is not acceptable to present matters of substance, which should be included in the main body of the text, in the appendices (“appendix abuse”).  It is not acceptable to attempt to hide words in graphs and diagrams; only text which is strictly necessary should be included in graphs and diagrams.</w:t>
+            </w:r>
+          </w:p>
+        </w:tc>
+      </w:tr>
+      <w:tr>
+        <w:trPr>
+          <w:trHeight w:val="1116"/>
+        </w:trPr>
+        <w:tc>
+          <w:tcPr>
+            <w:tcW w:w="10642" w:type="dxa"/>
+            <w:gridSpan w:val="11"/>
+            <w:shd w:val="clear" w:color="auto" w:fill="BFBFBF" w:themeFill="background1" w:themeFillShade="BF"/>
+            <w:vAlign w:val="center"/>
+          </w:tcPr>
+          <w:p>
+            <w:pPr>
+              <w:rPr>
+                <w:rFonts w:ascii="Arial" w:hAnsi="Arial" w:cs="Arial"/>
+                <w:b/>
+                <w:u w:val="single"/>
+              </w:rPr>
+            </w:pPr>
+            <w:r>
+              <w:rPr>
+                <w:rFonts w:ascii="Arial" w:hAnsi="Arial" w:cs="Arial"/>
+              </w:rPr>
+              <w:t>By submitting an assignment you confirm you have read and understood the University of Leeds </w:t>
+            </w:r>
+            <w:hyperlink r:id="rId7" w:tgtFrame="_blank" w:history="1">
+              <w:r>
+                <w:rPr>
+                  <w:rFonts w:ascii="Arial" w:hAnsi="Arial" w:cs="Arial"/>
+                  <w:b/>
+                  <w:u w:val="single"/>
+                </w:rPr>
+                <w:t>Declaration of Academic Integrity</w:t>
+              </w:r>
+            </w:hyperlink>
+            <w:r>
+              <w:rPr>
+                <w:rFonts w:ascii="Arial" w:hAnsi="Arial" w:cs="Arial"/>
+              </w:rPr>
+              <w:t xml:space="preserve"> (</w:t>
+            </w:r>
+            <w:r>
+              <w:t xml:space="preserve"> </w:t>
+            </w:r>
+            <w:hyperlink r:id="rId8" w:history="1">
+              <w:r>
+                <w:rPr>
+                  <w:rStyle w:val="Hyperlink"/>
+                  <w:rFonts w:ascii="Arial" w:hAnsi="Arial" w:cs="Arial"/>
+                  <w:color w:val="0070C0"/>
+                </w:rPr>
+                <w:t>http://www.leeds.ac.uk/secretariat/documents/academic_integrity.pdf</w:t>
+              </w:r>
+            </w:hyperlink>
+            <w:r>
+              <w:rPr>
+                <w:rFonts w:ascii="Arial" w:hAnsi="Arial" w:cs="Arial"/>
+              </w:rPr>
+              <w:t>).</w:t>
+            </w:r>
+          </w:p>
+          <w:p/>
+        </w:tc>
+      </w:tr>
+    </w:tbl>
+    <w:p/>
     <w:p>
       <w:pPr>
         <w:pStyle w:val="Title"/>
         <w:spacing w:line="480" w:lineRule="auto"/>
       </w:pPr>
       <w:r>
+        <w:lastRenderedPageBreak/>
         <w:t xml:space="preserve">Assume an economy that starts with </w:t>
       </w:r>
       <w:r>
@@ -43,43 +907,7 @@
         <w:rPr>
           <w:rFonts w:eastAsiaTheme="minorEastAsia"/>
         </w:rPr>
-        <w:t xml:space="preserve"> </w:t>
-      </w:r>
-      <w:r>
-        <w:rPr>
-          <w:rFonts w:eastAsiaTheme="minorEastAsia"/>
-        </w:rPr>
-        <w:t xml:space="preserve">models </w:t>
-      </w:r>
-      <w:r>
-        <w:rPr>
-          <w:rFonts w:eastAsiaTheme="minorEastAsia"/>
-        </w:rPr>
-        <w:t xml:space="preserve">model </w:t>
-      </w:r>
-      <w:r>
-        <w:rPr>
-          <w:rFonts w:eastAsiaTheme="minorEastAsia"/>
-        </w:rPr>
-        <w:t xml:space="preserve">expansionary monetary shocks as </w:t>
-      </w:r>
-      <w:r>
-        <w:rPr>
-          <w:rFonts w:eastAsiaTheme="minorEastAsia"/>
-        </w:rPr>
-        <w:t>impactful</w:t>
-      </w:r>
-      <w:r>
-        <w:rPr>
-          <w:rFonts w:eastAsiaTheme="minorEastAsia"/>
-        </w:rPr>
-        <w:t xml:space="preserve"> with respect to current levels of output, inflation and wages and profit.</w:t>
-      </w:r>
-      <w:r>
-        <w:rPr>
-          <w:rFonts w:eastAsiaTheme="minorEastAsia"/>
-        </w:rPr>
-        <w:t xml:space="preserve"> Finally, I will consider a broad range of points for and against the Blanchard IS-LM-PC.</w:t>
+        <w:t xml:space="preserve"> models model expansionary monetary shocks as impactful with respect to current levels of output, inflation and wages and profit. Finally, I will consider a broad range of points for and against the Blanchard IS-LM-PC.</w:t>
       </w:r>
     </w:p>
     <w:p>
@@ -116,7 +944,7 @@
                     <pic:cNvPicPr/>
                   </pic:nvPicPr>
                   <pic:blipFill>
-                    <a:blip r:embed="rId6"/>
+                    <a:blip r:embed="rId9"/>
                     <a:stretch>
                       <a:fillRect/>
                     </a:stretch>
@@ -797,7 +1625,7 @@
                     <pic:cNvPicPr/>
                   </pic:nvPicPr>
                   <pic:blipFill>
-                    <a:blip r:embed="rId7"/>
+                    <a:blip r:embed="rId10"/>
                     <a:stretch>
                       <a:fillRect/>
                     </a:stretch>
@@ -1063,7 +1891,7 @@
                     <pic:cNvPicPr/>
                   </pic:nvPicPr>
                   <pic:blipFill>
-                    <a:blip r:embed="rId8"/>
+                    <a:blip r:embed="rId11"/>
                     <a:stretch>
                       <a:fillRect/>
                     </a:stretch>
@@ -1467,7 +2295,7 @@
                     <pic:cNvPicPr/>
                   </pic:nvPicPr>
                   <pic:blipFill>
-                    <a:blip r:embed="rId9"/>
+                    <a:blip r:embed="rId12"/>
                     <a:stretch>
                       <a:fillRect/>
                     </a:stretch>
@@ -1581,7 +2409,7 @@
                     <pic:cNvPicPr/>
                   </pic:nvPicPr>
                   <pic:blipFill>
-                    <a:blip r:embed="rId10"/>
+                    <a:blip r:embed="rId13"/>
                     <a:stretch>
                       <a:fillRect/>
                     </a:stretch>
@@ -1665,13 +2493,8 @@
       <w:r>
         <w:t xml:space="preserve"> </w:t>
       </w:r>
-      <w:proofErr w:type="gramStart"/>
-      <w:r>
-        <w:t>Following</w:t>
-      </w:r>
-      <w:proofErr w:type="gramEnd"/>
-      <w:r>
-        <w:t xml:space="preserve"> disintegration, the number of firms is unstable at </w:t>
+      <w:r>
+        <w:t xml:space="preserve">Following disintegration, the number of firms is unstable at </w:t>
       </w:r>
       <m:oMath>
         <m:sSub>
@@ -1791,7 +2614,7 @@
                     <pic:cNvPicPr/>
                   </pic:nvPicPr>
                   <pic:blipFill>
-                    <a:blip r:embed="rId11"/>
+                    <a:blip r:embed="rId14"/>
                     <a:stretch>
                       <a:fillRect/>
                     </a:stretch>
@@ -2024,7 +2847,7 @@
                     <pic:cNvPicPr/>
                   </pic:nvPicPr>
                   <pic:blipFill>
-                    <a:blip r:embed="rId12"/>
+                    <a:blip r:embed="rId15"/>
                     <a:stretch>
                       <a:fillRect/>
                     </a:stretch>
@@ -2723,6 +3546,110 @@
       <w:color w:val="666666"/>
     </w:rPr>
   </w:style>
+  <w:style w:type="table" w:styleId="TableGrid">
+    <w:name w:val="Table Grid"/>
+    <w:basedOn w:val="TableNormal"/>
+    <w:uiPriority w:val="39"/>
+    <w:rsid w:val="009A167C"/>
+    <w:pPr>
+      <w:spacing w:after="0" w:line="240" w:lineRule="auto"/>
+    </w:pPr>
+    <w:rPr>
+      <w:kern w:val="0"/>
+      <w14:ligatures w14:val="none"/>
+    </w:rPr>
+    <w:tblPr>
+      <w:tblBorders>
+        <w:top w:val="single" w:sz="4" w:space="0" w:color="auto"/>
+        <w:left w:val="single" w:sz="4" w:space="0" w:color="auto"/>
+        <w:bottom w:val="single" w:sz="4" w:space="0" w:color="auto"/>
+        <w:right w:val="single" w:sz="4" w:space="0" w:color="auto"/>
+        <w:insideH w:val="single" w:sz="4" w:space="0" w:color="auto"/>
+        <w:insideV w:val="single" w:sz="4" w:space="0" w:color="auto"/>
+      </w:tblBorders>
+    </w:tblPr>
+  </w:style>
+  <w:style w:type="paragraph" w:customStyle="1" w:styleId="SectionTitle">
+    <w:name w:val="Section Title"/>
+    <w:basedOn w:val="Normal"/>
+    <w:link w:val="SectionTitleChar"/>
+    <w:qFormat/>
+    <w:rsid w:val="009A167C"/>
+    <w:pPr>
+      <w:framePr w:hSpace="180" w:wrap="around" w:vAnchor="text" w:hAnchor="text" w:x="108" w:y="1"/>
+      <w:spacing w:after="0" w:line="240" w:lineRule="auto"/>
+      <w:suppressOverlap/>
+      <w:jc w:val="center"/>
+    </w:pPr>
+    <w:rPr>
+      <w:rFonts w:ascii="Kozuka Gothic Pro B" w:eastAsia="Times New Roman" w:hAnsi="Kozuka Gothic Pro B"/>
+      <w:b/>
+      <w:color w:val="403152"/>
+      <w:kern w:val="0"/>
+      <w:szCs w:val="22"/>
+      <w:lang w:eastAsia="en-GB"/>
+      <w14:ligatures w14:val="none"/>
+    </w:rPr>
+  </w:style>
+  <w:style w:type="character" w:customStyle="1" w:styleId="SectionTitleChar">
+    <w:name w:val="Section Title Char"/>
+    <w:link w:val="SectionTitle"/>
+    <w:rsid w:val="009A167C"/>
+    <w:rPr>
+      <w:rFonts w:ascii="Kozuka Gothic Pro B" w:eastAsia="Times New Roman" w:hAnsi="Kozuka Gothic Pro B" w:cs="Times New Roman"/>
+      <w:b/>
+      <w:color w:val="403152"/>
+      <w:kern w:val="0"/>
+      <w:sz w:val="24"/>
+      <w:lang w:eastAsia="en-GB"/>
+      <w14:ligatures w14:val="none"/>
+    </w:rPr>
+  </w:style>
+  <w:style w:type="paragraph" w:customStyle="1" w:styleId="PartyorEventName">
+    <w:name w:val="Party or Event Name"/>
+    <w:basedOn w:val="Normal"/>
+    <w:link w:val="PartyorEventNameChar"/>
+    <w:qFormat/>
+    <w:rsid w:val="009A167C"/>
+    <w:pPr>
+      <w:spacing w:after="0" w:line="240" w:lineRule="auto"/>
+    </w:pPr>
+    <w:rPr>
+      <w:rFonts w:ascii="Candara" w:eastAsia="Times New Roman" w:hAnsi="Candara"/>
+      <w:noProof/>
+      <w:color w:val="0D0D0D"/>
+      <w:kern w:val="0"/>
+      <w:sz w:val="20"/>
+      <w:szCs w:val="22"/>
+      <w:lang w:eastAsia="en-GB"/>
+      <w14:ligatures w14:val="none"/>
+    </w:rPr>
+  </w:style>
+  <w:style w:type="character" w:customStyle="1" w:styleId="PartyorEventNameChar">
+    <w:name w:val="Party or Event Name Char"/>
+    <w:link w:val="PartyorEventName"/>
+    <w:rsid w:val="009A167C"/>
+    <w:rPr>
+      <w:rFonts w:ascii="Candara" w:eastAsia="Times New Roman" w:hAnsi="Candara" w:cs="Times New Roman"/>
+      <w:noProof/>
+      <w:color w:val="0D0D0D"/>
+      <w:kern w:val="0"/>
+      <w:sz w:val="20"/>
+      <w:lang w:eastAsia="en-GB"/>
+      <w14:ligatures w14:val="none"/>
+    </w:rPr>
+  </w:style>
+  <w:style w:type="character" w:styleId="Hyperlink">
+    <w:name w:val="Hyperlink"/>
+    <w:basedOn w:val="DefaultParagraphFont"/>
+    <w:uiPriority w:val="99"/>
+    <w:unhideWhenUsed/>
+    <w:rsid w:val="009A167C"/>
+    <w:rPr>
+      <w:color w:val="0563C1" w:themeColor="hyperlink"/>
+      <w:u w:val="single"/>
+    </w:rPr>
+  </w:style>
 </w:styles>
 </file>
 

</xml_diff>